<commit_message>
[labwork7] Business description updated and dataset added
</commit_message>
<xml_diff>
--- a/Vitaliya_Adamchuk/docs/Business_Template.docx
+++ b/Vitaliya_Adamchuk/docs/Business_Template.docx
@@ -28,21 +28,11 @@
             <w:pPr>
               <w:pStyle w:val="CompanyName"/>
             </w:pPr>
-            <w:r>
-              <w:fldChar w:fldCharType="begin"/>
-            </w:r>
-            <w:r>
-              <w:instrText xml:space="preserve"> DOCPROPERTY  Company  \* MERGEFORMAT </w:instrText>
-            </w:r>
-            <w:r>
-              <w:fldChar w:fldCharType="separate"/>
-            </w:r>
-            <w:r>
-              <w:t>EPAM Systems, RD Dep.</w:t>
-            </w:r>
-            <w:r>
-              <w:fldChar w:fldCharType="end"/>
-            </w:r>
+            <w:fldSimple w:instr=" DOCPROPERTY  Company  \* MERGEFORMAT ">
+              <w:r>
+                <w:t>EPAM Systems, RD Dep.</w:t>
+              </w:r>
+            </w:fldSimple>
           </w:p>
         </w:tc>
       </w:tr>
@@ -67,21 +57,11 @@
                 <w:szCs w:val="44"/>
               </w:rPr>
             </w:pPr>
-            <w:r>
-              <w:fldChar w:fldCharType="begin"/>
-            </w:r>
-            <w:r>
-              <w:instrText xml:space="preserve"> DOCPROPERTY  Title  \* MERGEFORMAT </w:instrText>
-            </w:r>
-            <w:r>
-              <w:fldChar w:fldCharType="separate"/>
-            </w:r>
-            <w:r>
-              <w:t>Any Title</w:t>
-            </w:r>
-            <w:r>
-              <w:fldChar w:fldCharType="end"/>
-            </w:r>
+            <w:fldSimple w:instr=" DOCPROPERTY  Title  \* MERGEFORMAT ">
+              <w:r>
+                <w:t>Any Title</w:t>
+              </w:r>
+            </w:fldSimple>
           </w:p>
         </w:tc>
       </w:tr>
@@ -1115,18 +1095,41 @@
     </w:p>
     <w:p>
       <w:pPr>
-        <w:pStyle w:val="BodyText"/>
-        <w:ind w:left="720"/>
+        <w:widowControl/>
+        <w:spacing w:before="100" w:beforeAutospacing="1" w:after="100" w:afterAutospacing="1" w:line="240" w:lineRule="auto"/>
+        <w:rPr>
+          <w:sz w:val="24"/>
+          <w:szCs w:val="24"/>
+        </w:rPr>
       </w:pPr>
       <w:bookmarkStart w:id="5" w:name="_Toc412572573"/>
       <w:r>
         <w:rPr>
           <w:noProof/>
         </w:rPr>
-        <w:t xml:space="preserve">Rossmann operates over 3,000 drug stores in 7 European countries. Rossmann store managers are tasked with predicting their daily sales for up to six weeks in advance. </w:t>
-      </w:r>
-      <w:r>
-        <w:t> With a commitment to make health &amp; beauty accessible to all, Rossman maintains the brand’s offering to customers with impeccable retail environments, good assortment of quality health and personal care products and well-trained service staff. The Rossmann name also inspires great confidence from customers as seen in our Own Brands which hold an important position within their product range.</w:t>
+        <w:t>EquipNet is the world’s most comprehensive surplus asset management company.</w:t>
+      </w:r>
+      <w:r>
+        <w:rPr>
+          <w:sz w:val="24"/>
+          <w:szCs w:val="24"/>
+        </w:rPr>
+        <w:t xml:space="preserve"> </w:t>
+      </w:r>
+      <w:r>
+        <w:t xml:space="preserve">EquipNet, Inc. is the world leader in proactive asset management services and solutions for large and small corporations alike. </w:t>
+      </w:r>
+      <w:r>
+        <w:t>It</w:t>
+      </w:r>
+      <w:r>
+        <w:t xml:space="preserve"> specialize</w:t>
+      </w:r>
+      <w:r>
+        <w:t>s</w:t>
+      </w:r>
+      <w:r>
+        <w:t xml:space="preserve"> in the pharmaceutical, biotech, chemical, semiconductor, aerospace, automotive, and consumer packaged goods industries, as well as many other markets. EquipNet’s vision is to revolutionize the way companies manage their surplus assets. Forward-thinking corporations such as Merck, Johnson &amp; Johnson, Unilever, Novartis and many others use EquipNet's Cascading Model™ to maximize financial returns, meet critical deadlines, avoid unnecessary costs, and prevent health, environmental, and theft hazards associated with idle assets.</w:t>
       </w:r>
     </w:p>
     <w:p>
@@ -1180,16 +1183,119 @@
         <w:rPr>
           <w:noProof/>
         </w:rPr>
-        <w:t>DWH will be build to enable store managers to create effective staff sch</w:t>
-      </w:r>
-      <w:bookmarkStart w:id="6" w:name="_GoBack"/>
-      <w:bookmarkEnd w:id="6"/>
+        <w:t>DWH will be build to enable store managers to create effective staff schedules that increase productivity and motivation. This DWH will help store managers stay focused on what’s most important to them: their customers and their teams. </w:t>
+      </w:r>
       <w:r>
         <w:rPr>
           <w:noProof/>
         </w:rPr>
-        <w:t>edules that increase productivity and motivation. This DWH will help store managers stay focused on what’s most important to them: their customers and their teams. </w:t>
-      </w:r>
+        <w:t>Other benefits of implementing DWH are:</w:t>
+      </w:r>
+    </w:p>
+    <w:p>
+      <w:pPr>
+        <w:pStyle w:val="BodyText"/>
+        <w:numPr>
+          <w:ilvl w:val="0"/>
+          <w:numId w:val="20"/>
+        </w:numPr>
+        <w:rPr>
+          <w:rStyle w:val="renderedqtext"/>
+          <w:noProof/>
+        </w:rPr>
+      </w:pPr>
+      <w:r>
+        <w:rPr>
+          <w:rStyle w:val="renderedqtext"/>
+        </w:rPr>
+        <w:t>Data retrieval i</w:t>
+      </w:r>
+      <w:r>
+        <w:rPr>
+          <w:rStyle w:val="renderedqtext"/>
+        </w:rPr>
+        <w:t>s faster within data warehouses</w:t>
+      </w:r>
+    </w:p>
+    <w:p>
+      <w:pPr>
+        <w:pStyle w:val="BodyText"/>
+        <w:numPr>
+          <w:ilvl w:val="0"/>
+          <w:numId w:val="20"/>
+        </w:numPr>
+        <w:rPr>
+          <w:rStyle w:val="renderedqtext"/>
+          <w:noProof/>
+        </w:rPr>
+      </w:pPr>
+      <w:r>
+        <w:rPr>
+          <w:rStyle w:val="renderedqtext"/>
+        </w:rPr>
+        <w:t>Prior to loading data into the data warehouse, inconsistencies are identified and resolved.</w:t>
+      </w:r>
+    </w:p>
+    <w:p>
+      <w:pPr>
+        <w:pStyle w:val="BodyText"/>
+        <w:numPr>
+          <w:ilvl w:val="0"/>
+          <w:numId w:val="20"/>
+        </w:numPr>
+        <w:rPr>
+          <w:rStyle w:val="renderedqtext"/>
+          <w:noProof/>
+        </w:rPr>
+      </w:pPr>
+      <w:r>
+        <w:rPr>
+          <w:rStyle w:val="renderedqtext"/>
+        </w:rPr>
+        <w:t>Data warehouses can work in conjunction with and, hence, enhance the value of operational business applications, such as, for example, CRM systems.</w:t>
+      </w:r>
+    </w:p>
+    <w:p>
+      <w:pPr>
+        <w:pStyle w:val="BodyText"/>
+        <w:ind w:firstLine="720"/>
+        <w:rPr>
+          <w:noProof/>
+        </w:rPr>
+      </w:pPr>
+      <w:r>
+        <w:rPr>
+          <w:noProof/>
+        </w:rPr>
+        <w:t>Dataset will be based on the following resource:</w:t>
+      </w:r>
+    </w:p>
+    <w:p>
+      <w:pPr>
+        <w:pStyle w:val="BodyText"/>
+        <w:ind w:left="720"/>
+        <w:rPr>
+          <w:noProof/>
+        </w:rPr>
+      </w:pPr>
+      <w:hyperlink r:id="rId12" w:history="1">
+        <w:r>
+          <w:rPr>
+            <w:rStyle w:val="Hyperlink"/>
+            <w:noProof/>
+          </w:rPr>
+          <w:t>https://community.tableau.com/docs/DOC-1236</w:t>
+        </w:r>
+      </w:hyperlink>
+    </w:p>
+    <w:p>
+      <w:pPr>
+        <w:pStyle w:val="BodyText"/>
+        <w:ind w:left="720"/>
+        <w:rPr>
+          <w:noProof/>
+        </w:rPr>
+      </w:pPr>
     </w:p>
     <w:p>
       <w:pPr>
@@ -1198,11 +1304,403 @@
       <w:r>
         <w:t>Dimensions of a Business</w:t>
       </w:r>
-      <w:bookmarkStart w:id="7" w:name="_Hlk314571188"/>
+      <w:bookmarkStart w:id="6" w:name="_Hlk314571188"/>
       <w:bookmarkEnd w:id="5"/>
     </w:p>
     <w:p>
       <w:pPr>
+        <w:pStyle w:val="BodyText"/>
+        <w:rPr>
+          <w:i/>
+          <w:u w:val="single"/>
+        </w:rPr>
+      </w:pPr>
+      <w:r>
+        <w:rPr>
+          <w:i/>
+          <w:u w:val="single"/>
+        </w:rPr>
+        <w:t xml:space="preserve">-OrderDim </w:t>
+      </w:r>
+    </w:p>
+    <w:p>
+      <w:pPr>
+        <w:pStyle w:val="BodyText"/>
+      </w:pPr>
+      <w:r>
+        <w:t xml:space="preserve">Will include columns </w:t>
+      </w:r>
+      <w:r>
+        <w:t xml:space="preserve">OrderID, DateId, </w:t>
+      </w:r>
+      <w:r>
+        <w:t>ShipModeID,</w:t>
+      </w:r>
+      <w:r>
+        <w:t xml:space="preserve"> CustomerId, ProductID,</w:t>
+      </w:r>
+      <w:r>
+        <w:t xml:space="preserve"> </w:t>
+      </w:r>
+      <w:r>
+        <w:t>OrderPriority, OrderQuantity, Sales, Discount, Profit, ShipimgCost</w:t>
+      </w:r>
+    </w:p>
+    <w:p>
+      <w:pPr>
+        <w:pStyle w:val="BodyText"/>
+        <w:rPr>
+          <w:i/>
+          <w:u w:val="single"/>
+        </w:rPr>
+      </w:pPr>
+      <w:r>
+        <w:rPr>
+          <w:i/>
+          <w:u w:val="single"/>
+        </w:rPr>
+        <w:t>-CustomerDim</w:t>
+      </w:r>
+      <w:r>
+        <w:rPr>
+          <w:i/>
+          <w:u w:val="single"/>
+        </w:rPr>
+        <w:t xml:space="preserve"> </w:t>
+      </w:r>
+    </w:p>
+    <w:p>
+      <w:pPr>
+        <w:pStyle w:val="BodyText"/>
+      </w:pPr>
+      <w:r>
+        <w:t>CustomerId, CustomerName, RegionID</w:t>
+      </w:r>
+    </w:p>
+    <w:p>
+      <w:pPr>
+        <w:pStyle w:val="BodyText"/>
+        <w:rPr>
+          <w:i/>
+          <w:u w:val="single"/>
+        </w:rPr>
+      </w:pPr>
+      <w:r>
+        <w:rPr>
+          <w:i/>
+          <w:u w:val="single"/>
+        </w:rPr>
+        <w:t>-ManagerDim</w:t>
+      </w:r>
+    </w:p>
+    <w:p>
+      <w:pPr>
+        <w:pStyle w:val="BodyText"/>
+      </w:pPr>
+      <w:r>
+        <w:t>ManagerId, ManagerName, RegionID</w:t>
+      </w:r>
+    </w:p>
+    <w:p>
+      <w:pPr>
+        <w:pStyle w:val="BodyText"/>
+        <w:rPr>
+          <w:i/>
+          <w:u w:val="single"/>
+        </w:rPr>
+      </w:pPr>
+      <w:r>
+        <w:rPr>
+          <w:i/>
+          <w:u w:val="single"/>
+        </w:rPr>
+        <w:t>-</w:t>
+      </w:r>
+      <w:r>
+        <w:rPr>
+          <w:i/>
+          <w:u w:val="single"/>
+        </w:rPr>
+        <w:t>Ship</w:t>
+      </w:r>
+      <w:r>
+        <w:rPr>
+          <w:i/>
+          <w:u w:val="single"/>
+        </w:rPr>
+        <w:t>DateDim</w:t>
+      </w:r>
+    </w:p>
+    <w:p>
+      <w:pPr>
+        <w:pStyle w:val="BodyText"/>
+      </w:pPr>
+      <w:r>
+        <w:t>ShipDateId</w:t>
+      </w:r>
+      <w:r>
+        <w:t>, ShipDate</w:t>
+      </w:r>
+    </w:p>
+    <w:p>
+      <w:pPr>
+        <w:pStyle w:val="BodyText"/>
+        <w:rPr>
+          <w:i/>
+          <w:u w:val="single"/>
+        </w:rPr>
+      </w:pPr>
+      <w:r>
+        <w:rPr>
+          <w:i/>
+          <w:u w:val="single"/>
+        </w:rPr>
+        <w:t>-OrderDateDim</w:t>
+      </w:r>
+    </w:p>
+    <w:p>
+      <w:pPr>
+        <w:pStyle w:val="BodyText"/>
+      </w:pPr>
+      <w:r>
+        <w:t>OrderDateID, OrderDate</w:t>
+      </w:r>
+    </w:p>
+    <w:p>
+      <w:pPr>
+        <w:pStyle w:val="BodyText"/>
+        <w:rPr>
+          <w:i/>
+          <w:u w:val="single"/>
+        </w:rPr>
+      </w:pPr>
+      <w:r>
+        <w:rPr>
+          <w:i/>
+          <w:u w:val="single"/>
+        </w:rPr>
+        <w:t>-ProductDim</w:t>
+      </w:r>
+      <w:r>
+        <w:rPr>
+          <w:i/>
+          <w:u w:val="single"/>
+        </w:rPr>
+        <w:t xml:space="preserve"> </w:t>
+      </w:r>
+    </w:p>
+    <w:p>
+      <w:pPr>
+        <w:pStyle w:val="BodyText"/>
+        <w:rPr>
+          <w:u w:val="single"/>
+        </w:rPr>
+      </w:pPr>
+      <w:r>
+        <w:t>ProductId, ProductName, UnitPrice, SubCategoryID</w:t>
+      </w:r>
+      <w:r>
+        <w:t xml:space="preserve">, </w:t>
+      </w:r>
+      <w:r>
+        <w:rPr>
+          <w:u w:val="single"/>
+        </w:rPr>
+        <w:t>UnitPrice</w:t>
+      </w:r>
+    </w:p>
+    <w:p>
+      <w:pPr>
+        <w:pStyle w:val="BodyText"/>
+        <w:rPr>
+          <w:i/>
+          <w:u w:val="single"/>
+        </w:rPr>
+      </w:pPr>
+      <w:r>
+        <w:rPr>
+          <w:i/>
+          <w:u w:val="single"/>
+        </w:rPr>
+        <w:t>-SubCategoryDim</w:t>
+      </w:r>
+    </w:p>
+    <w:p>
+      <w:pPr>
+        <w:pStyle w:val="BodyText"/>
+      </w:pPr>
+      <w:r>
+        <w:lastRenderedPageBreak/>
+        <w:t>SubcategoryId, SubcategoryName, CategoryID</w:t>
+      </w:r>
+    </w:p>
+    <w:p>
+      <w:pPr>
+        <w:pStyle w:val="BodyText"/>
+        <w:rPr>
+          <w:i/>
+          <w:u w:val="single"/>
+        </w:rPr>
+      </w:pPr>
+      <w:r>
+        <w:rPr>
+          <w:i/>
+          <w:u w:val="single"/>
+        </w:rPr>
+        <w:t>-CategoryDim</w:t>
+      </w:r>
+    </w:p>
+    <w:p>
+      <w:pPr>
+        <w:pStyle w:val="BodyText"/>
+      </w:pPr>
+      <w:r>
+        <w:t>CategoryID, CategoryName</w:t>
+      </w:r>
+    </w:p>
+    <w:p>
+      <w:pPr>
+        <w:pStyle w:val="BodyText"/>
+        <w:rPr>
+          <w:i/>
+          <w:u w:val="single"/>
+        </w:rPr>
+      </w:pPr>
+      <w:r>
+        <w:rPr>
+          <w:i/>
+          <w:u w:val="single"/>
+        </w:rPr>
+        <w:t>-ShipModeDim</w:t>
+      </w:r>
+    </w:p>
+    <w:p>
+      <w:pPr>
+        <w:pStyle w:val="BodyText"/>
+      </w:pPr>
+      <w:r>
+        <w:t>ShipModeID, ShipMode</w:t>
+      </w:r>
+    </w:p>
+    <w:p>
+      <w:pPr>
+        <w:pStyle w:val="BodyText"/>
+        <w:rPr>
+          <w:i/>
+          <w:u w:val="single"/>
+        </w:rPr>
+      </w:pPr>
+      <w:r>
+        <w:rPr>
+          <w:i/>
+          <w:u w:val="single"/>
+        </w:rPr>
+        <w:t>-SegmentDim</w:t>
+      </w:r>
+    </w:p>
+    <w:p>
+      <w:pPr>
+        <w:pStyle w:val="BodyText"/>
+      </w:pPr>
+      <w:r>
+        <w:t>SegmentID, Segment</w:t>
+      </w:r>
+    </w:p>
+    <w:p>
+      <w:pPr>
+        <w:pStyle w:val="BodyText"/>
+        <w:rPr>
+          <w:i/>
+          <w:u w:val="single"/>
+        </w:rPr>
+      </w:pPr>
+      <w:r>
+        <w:rPr>
+          <w:i/>
+          <w:u w:val="single"/>
+        </w:rPr>
+        <w:t>-</w:t>
+      </w:r>
+      <w:r>
+        <w:rPr>
+          <w:i/>
+          <w:u w:val="single"/>
+        </w:rPr>
+        <w:t>Province</w:t>
+      </w:r>
+      <w:r>
+        <w:rPr>
+          <w:i/>
+          <w:u w:val="single"/>
+        </w:rPr>
+        <w:t>Dim</w:t>
+      </w:r>
+    </w:p>
+    <w:p>
+      <w:pPr>
+        <w:pStyle w:val="BodyText"/>
+      </w:pPr>
+      <w:r>
+        <w:t>ProvinceID, Province</w:t>
+      </w:r>
+    </w:p>
+    <w:p>
+      <w:pPr>
+        <w:pStyle w:val="BodyText"/>
+        <w:rPr>
+          <w:i/>
+          <w:u w:val="single"/>
+        </w:rPr>
+      </w:pPr>
+      <w:r>
+        <w:rPr>
+          <w:i/>
+          <w:u w:val="single"/>
+        </w:rPr>
+        <w:t>-RegionDim</w:t>
+      </w:r>
+      <w:bookmarkStart w:id="7" w:name="_GoBack"/>
+      <w:bookmarkEnd w:id="7"/>
+    </w:p>
+    <w:p>
+      <w:pPr>
+        <w:pStyle w:val="BodyText"/>
+      </w:pPr>
+      <w:r>
+        <w:t>RegionID, ProvinceID, RegionName</w:t>
+      </w:r>
+    </w:p>
+    <w:p>
+      <w:pPr>
+        <w:pStyle w:val="BodyText"/>
+        <w:rPr>
+          <w:i/>
+          <w:u w:val="single"/>
+        </w:rPr>
+      </w:pPr>
+      <w:r>
+        <w:rPr>
+          <w:i/>
+          <w:u w:val="single"/>
+        </w:rPr>
+        <w:t>-ReturnDim</w:t>
+      </w:r>
+    </w:p>
+    <w:p>
+      <w:pPr>
+        <w:pStyle w:val="BodyText"/>
+      </w:pPr>
+      <w:r>
+        <w:t>ReturnID, OrderID</w:t>
+      </w:r>
+    </w:p>
+    <w:p>
+      <w:pPr>
+        <w:pStyle w:val="BodyText"/>
+      </w:pPr>
+    </w:p>
+    <w:p>
+      <w:pPr>
         <w:pStyle w:val="Heading1"/>
       </w:pPr>
       <w:bookmarkStart w:id="8" w:name="_Toc412572574"/>
@@ -1249,7 +1747,7 @@
       <w:r>
         <w:t>Report Layouts</w:t>
       </w:r>
-      <w:bookmarkEnd w:id="7"/>
+      <w:bookmarkEnd w:id="6"/>
       <w:bookmarkEnd w:id="12"/>
     </w:p>
     <w:sectPr>
@@ -1373,7 +1871,7 @@
               <w:noProof/>
               <w:sz w:val="16"/>
             </w:rPr>
-            <w:t>2015</w:t>
+            <w:t>2017</w:t>
           </w:r>
           <w:r>
             <w:rPr>
@@ -1411,7 +1909,7 @@
             <w:rPr>
               <w:noProof/>
             </w:rPr>
-            <w:t>2</w:t>
+            <w:t>3</w:t>
           </w:r>
           <w:r>
             <w:rPr>
@@ -1422,27 +1920,14 @@
           <w:r>
             <w:t>/</w:t>
           </w:r>
-          <w:r>
-            <w:fldChar w:fldCharType="begin"/>
-          </w:r>
-          <w:r>
-            <w:instrText xml:space="preserve"> NUMPAGES </w:instrText>
-          </w:r>
-          <w:r>
-            <w:fldChar w:fldCharType="separate"/>
-          </w:r>
-          <w:r>
-            <w:rPr>
-              <w:noProof/>
-            </w:rPr>
-            <w:t>3</w:t>
-          </w:r>
-          <w:r>
-            <w:rPr>
-              <w:noProof/>
-            </w:rPr>
-            <w:fldChar w:fldCharType="end"/>
-          </w:r>
+          <w:fldSimple w:instr=" NUMPAGES ">
+            <w:r>
+              <w:rPr>
+                <w:noProof/>
+              </w:rPr>
+              <w:t>4</w:t>
+            </w:r>
+          </w:fldSimple>
         </w:p>
       </w:tc>
     </w:tr>
@@ -1615,7 +2100,7 @@
               <w:noProof/>
               <w:sz w:val="16"/>
             </w:rPr>
-            <w:t>2015</w:t>
+            <w:t>2017</w:t>
           </w:r>
           <w:r>
             <w:rPr>
@@ -1664,27 +2149,14 @@
           <w:r>
             <w:t>/</w:t>
           </w:r>
-          <w:r>
-            <w:fldChar w:fldCharType="begin"/>
-          </w:r>
-          <w:r>
-            <w:instrText xml:space="preserve"> NUMPAGES </w:instrText>
-          </w:r>
-          <w:r>
-            <w:fldChar w:fldCharType="separate"/>
-          </w:r>
-          <w:r>
-            <w:rPr>
-              <w:noProof/>
-            </w:rPr>
-            <w:t>3</w:t>
-          </w:r>
-          <w:r>
-            <w:rPr>
-              <w:noProof/>
-            </w:rPr>
-            <w:fldChar w:fldCharType="end"/>
-          </w:r>
+          <w:fldSimple w:instr=" NUMPAGES ">
+            <w:r>
+              <w:rPr>
+                <w:noProof/>
+              </w:rPr>
+              <w:t>4</w:t>
+            </w:r>
+          </w:fldSimple>
         </w:p>
       </w:tc>
     </w:tr>
@@ -1763,27 +2235,14 @@
             </w:rPr>
             <w:t xml:space="preserve"> </w:t>
           </w:r>
-          <w:r>
-            <w:fldChar w:fldCharType="begin"/>
-          </w:r>
-          <w:r>
-            <w:instrText xml:space="preserve"> TITLE  \* MERGEFORMAT </w:instrText>
-          </w:r>
-          <w:r>
-            <w:fldChar w:fldCharType="separate"/>
-          </w:r>
-          <w:r>
-            <w:rPr>
-              <w:b/>
-            </w:rPr>
-            <w:t>Any Title</w:t>
-          </w:r>
-          <w:r>
-            <w:rPr>
-              <w:b/>
-            </w:rPr>
-            <w:fldChar w:fldCharType="end"/>
-          </w:r>
+          <w:fldSimple w:instr=" TITLE  \* MERGEFORMAT ">
+            <w:r>
+              <w:rPr>
+                <w:b/>
+              </w:rPr>
+              <w:t>Any Title</w:t>
+            </w:r>
+          </w:fldSimple>
         </w:p>
       </w:tc>
       <w:tc>
@@ -1803,27 +2262,14 @@
               <w:b/>
             </w:rPr>
           </w:pPr>
-          <w:r>
-            <w:fldChar w:fldCharType="begin"/>
-          </w:r>
-          <w:r>
-            <w:instrText xml:space="preserve"> DOCPROPERTY  Classification  \* MERGEFORMAT </w:instrText>
-          </w:r>
-          <w:r>
-            <w:fldChar w:fldCharType="separate"/>
-          </w:r>
-          <w:r>
-            <w:rPr>
-              <w:b/>
-            </w:rPr>
-            <w:t>Confidential</w:t>
-          </w:r>
-          <w:r>
-            <w:rPr>
-              <w:b/>
-            </w:rPr>
-            <w:fldChar w:fldCharType="end"/>
-          </w:r>
+          <w:fldSimple w:instr=" DOCPROPERTY  Classification  \* MERGEFORMAT ">
+            <w:r>
+              <w:rPr>
+                <w:b/>
+              </w:rPr>
+              <w:t>Confidential</w:t>
+            </w:r>
+          </w:fldSimple>
         </w:p>
       </w:tc>
     </w:tr>
@@ -1928,7 +2374,7 @@
               <w:sz w:val="16"/>
               <w:szCs w:val="16"/>
             </w:rPr>
-            <w:t>24-Feb-2015 20:21</w:t>
+            <w:t>08-Nov-2017 17:42</w:t>
           </w:r>
           <w:r>
             <w:rPr>
@@ -2000,27 +2446,17 @@
             </w:rPr>
             <w:t xml:space="preserve"> </w:t>
           </w:r>
-          <w:r>
-            <w:fldChar w:fldCharType="begin"/>
-          </w:r>
-          <w:r>
-            <w:instrText xml:space="preserve"> TITLE  \* MERGEFORMAT </w:instrText>
-          </w:r>
-          <w:r>
-            <w:fldChar w:fldCharType="separate"/>
-          </w:r>
-          <w:r>
-            <w:rPr>
-              <w:b/>
-            </w:rPr>
-            <w:t xml:space="preserve">MTN.BI.07 </w:t>
-          </w:r>
-          <w:r>
-            <w:t>Oracle Relational Structures</w:t>
-          </w:r>
-          <w:r>
-            <w:fldChar w:fldCharType="end"/>
-          </w:r>
+          <w:fldSimple w:instr=" TITLE  \* MERGEFORMAT ">
+            <w:r>
+              <w:rPr>
+                <w:b/>
+              </w:rPr>
+              <w:t xml:space="preserve">MTN.BI.07 </w:t>
+            </w:r>
+            <w:r>
+              <w:t>Oracle Relational Structures</w:t>
+            </w:r>
+          </w:fldSimple>
         </w:p>
       </w:tc>
       <w:tc>
@@ -2040,27 +2476,14 @@
               <w:b/>
             </w:rPr>
           </w:pPr>
-          <w:r>
-            <w:fldChar w:fldCharType="begin"/>
-          </w:r>
-          <w:r>
-            <w:instrText xml:space="preserve"> DOCPROPERTY  Classification  \* MERGEFORMAT </w:instrText>
-          </w:r>
-          <w:r>
-            <w:fldChar w:fldCharType="separate"/>
-          </w:r>
-          <w:r>
-            <w:rPr>
-              <w:b/>
-            </w:rPr>
-            <w:t>Confidential</w:t>
-          </w:r>
-          <w:r>
-            <w:rPr>
-              <w:b/>
-            </w:rPr>
-            <w:fldChar w:fldCharType="end"/>
-          </w:r>
+          <w:fldSimple w:instr=" DOCPROPERTY  Classification  \* MERGEFORMAT ">
+            <w:r>
+              <w:rPr>
+                <w:b/>
+              </w:rPr>
+              <w:t>Confidential</w:t>
+            </w:r>
+          </w:fldSimple>
         </w:p>
       </w:tc>
     </w:tr>
@@ -2165,7 +2588,7 @@
               <w:sz w:val="16"/>
               <w:szCs w:val="16"/>
             </w:rPr>
-            <w:t>24-Feb-2015 20:21</w:t>
+            <w:t>08-Nov-2017 17:42</w:t>
           </w:r>
           <w:r>
             <w:rPr>
@@ -2577,6 +3000,119 @@
     </w:lvl>
   </w:abstractNum>
   <w:abstractNum w:abstractNumId="9" w15:restartNumberingAfterBreak="0">
+    <w:nsid w:val="0D5F32E5"/>
+    <w:multiLevelType w:val="hybridMultilevel"/>
+    <w:tmpl w:val="C8028830"/>
+    <w:lvl w:ilvl="0" w:tplc="04090001">
+      <w:start w:val="1"/>
+      <w:numFmt w:val="bullet"/>
+      <w:lvlText w:val=""/>
+      <w:lvlJc w:val="left"/>
+      <w:pPr>
+        <w:ind w:left="1440" w:hanging="360"/>
+      </w:pPr>
+      <w:rPr>
+        <w:rFonts w:ascii="Symbol" w:hAnsi="Symbol" w:hint="default"/>
+      </w:rPr>
+    </w:lvl>
+    <w:lvl w:ilvl="1" w:tplc="04090003" w:tentative="1">
+      <w:start w:val="1"/>
+      <w:numFmt w:val="bullet"/>
+      <w:lvlText w:val="o"/>
+      <w:lvlJc w:val="left"/>
+      <w:pPr>
+        <w:ind w:left="2160" w:hanging="360"/>
+      </w:pPr>
+      <w:rPr>
+        <w:rFonts w:ascii="Courier New" w:hAnsi="Courier New" w:cs="Courier New" w:hint="default"/>
+      </w:rPr>
+    </w:lvl>
+    <w:lvl w:ilvl="2" w:tplc="04090005" w:tentative="1">
+      <w:start w:val="1"/>
+      <w:numFmt w:val="bullet"/>
+      <w:lvlText w:val=""/>
+      <w:lvlJc w:val="left"/>
+      <w:pPr>
+        <w:ind w:left="2880" w:hanging="360"/>
+      </w:pPr>
+      <w:rPr>
+        <w:rFonts w:ascii="Wingdings" w:hAnsi="Wingdings" w:hint="default"/>
+      </w:rPr>
+    </w:lvl>
+    <w:lvl w:ilvl="3" w:tplc="04090001" w:tentative="1">
+      <w:start w:val="1"/>
+      <w:numFmt w:val="bullet"/>
+      <w:lvlText w:val=""/>
+      <w:lvlJc w:val="left"/>
+      <w:pPr>
+        <w:ind w:left="3600" w:hanging="360"/>
+      </w:pPr>
+      <w:rPr>
+        <w:rFonts w:ascii="Symbol" w:hAnsi="Symbol" w:hint="default"/>
+      </w:rPr>
+    </w:lvl>
+    <w:lvl w:ilvl="4" w:tplc="04090003" w:tentative="1">
+      <w:start w:val="1"/>
+      <w:numFmt w:val="bullet"/>
+      <w:lvlText w:val="o"/>
+      <w:lvlJc w:val="left"/>
+      <w:pPr>
+        <w:ind w:left="4320" w:hanging="360"/>
+      </w:pPr>
+      <w:rPr>
+        <w:rFonts w:ascii="Courier New" w:hAnsi="Courier New" w:cs="Courier New" w:hint="default"/>
+      </w:rPr>
+    </w:lvl>
+    <w:lvl w:ilvl="5" w:tplc="04090005" w:tentative="1">
+      <w:start w:val="1"/>
+      <w:numFmt w:val="bullet"/>
+      <w:lvlText w:val=""/>
+      <w:lvlJc w:val="left"/>
+      <w:pPr>
+        <w:ind w:left="5040" w:hanging="360"/>
+      </w:pPr>
+      <w:rPr>
+        <w:rFonts w:ascii="Wingdings" w:hAnsi="Wingdings" w:hint="default"/>
+      </w:rPr>
+    </w:lvl>
+    <w:lvl w:ilvl="6" w:tplc="04090001" w:tentative="1">
+      <w:start w:val="1"/>
+      <w:numFmt w:val="bullet"/>
+      <w:lvlText w:val=""/>
+      <w:lvlJc w:val="left"/>
+      <w:pPr>
+        <w:ind w:left="5760" w:hanging="360"/>
+      </w:pPr>
+      <w:rPr>
+        <w:rFonts w:ascii="Symbol" w:hAnsi="Symbol" w:hint="default"/>
+      </w:rPr>
+    </w:lvl>
+    <w:lvl w:ilvl="7" w:tplc="04090003" w:tentative="1">
+      <w:start w:val="1"/>
+      <w:numFmt w:val="bullet"/>
+      <w:lvlText w:val="o"/>
+      <w:lvlJc w:val="left"/>
+      <w:pPr>
+        <w:ind w:left="6480" w:hanging="360"/>
+      </w:pPr>
+      <w:rPr>
+        <w:rFonts w:ascii="Courier New" w:hAnsi="Courier New" w:cs="Courier New" w:hint="default"/>
+      </w:rPr>
+    </w:lvl>
+    <w:lvl w:ilvl="8" w:tplc="04090005" w:tentative="1">
+      <w:start w:val="1"/>
+      <w:numFmt w:val="bullet"/>
+      <w:lvlText w:val=""/>
+      <w:lvlJc w:val="left"/>
+      <w:pPr>
+        <w:ind w:left="7200" w:hanging="360"/>
+      </w:pPr>
+      <w:rPr>
+        <w:rFonts w:ascii="Wingdings" w:hAnsi="Wingdings" w:hint="default"/>
+      </w:rPr>
+    </w:lvl>
+  </w:abstractNum>
+  <w:abstractNum w:abstractNumId="10" w15:restartNumberingAfterBreak="0">
     <w:nsid w:val="38374AD1"/>
     <w:multiLevelType w:val="hybridMultilevel"/>
     <w:tmpl w:val="A8962660"/>
@@ -2717,7 +3253,7 @@
       </w:rPr>
     </w:lvl>
   </w:abstractNum>
-  <w:abstractNum w:abstractNumId="10" w15:restartNumberingAfterBreak="0">
+  <w:abstractNum w:abstractNumId="11" w15:restartNumberingAfterBreak="0">
     <w:nsid w:val="3BB26C5D"/>
     <w:multiLevelType w:val="multilevel"/>
     <w:tmpl w:val="0409001F"/>
@@ -2831,7 +3367,7 @@
       </w:pPr>
     </w:lvl>
   </w:abstractNum>
-  <w:abstractNum w:abstractNumId="11" w15:restartNumberingAfterBreak="0">
+  <w:abstractNum w:abstractNumId="12" w15:restartNumberingAfterBreak="0">
     <w:nsid w:val="3C5A0EF0"/>
     <w:multiLevelType w:val="hybridMultilevel"/>
     <w:tmpl w:val="3C502EE8"/>
@@ -2972,7 +3508,7 @@
       </w:rPr>
     </w:lvl>
   </w:abstractNum>
-  <w:abstractNum w:abstractNumId="12" w15:restartNumberingAfterBreak="0">
+  <w:abstractNum w:abstractNumId="13" w15:restartNumberingAfterBreak="0">
     <w:nsid w:val="50157466"/>
     <w:multiLevelType w:val="multilevel"/>
     <w:tmpl w:val="04090023"/>
@@ -3087,7 +3623,7 @@
       </w:pPr>
     </w:lvl>
   </w:abstractNum>
-  <w:abstractNum w:abstractNumId="13" w15:restartNumberingAfterBreak="0">
+  <w:abstractNum w:abstractNumId="14" w15:restartNumberingAfterBreak="0">
     <w:nsid w:val="6C542DE3"/>
     <w:multiLevelType w:val="multilevel"/>
     <w:tmpl w:val="0409001D"/>
@@ -3201,7 +3737,7 @@
       </w:pPr>
     </w:lvl>
   </w:abstractNum>
-  <w:abstractNum w:abstractNumId="14" w15:restartNumberingAfterBreak="0">
+  <w:abstractNum w:abstractNumId="15" w15:restartNumberingAfterBreak="0">
     <w:nsid w:val="6DB2106C"/>
     <w:multiLevelType w:val="hybridMultilevel"/>
     <w:tmpl w:val="33026470"/>
@@ -3342,23 +3878,136 @@
       </w:rPr>
     </w:lvl>
   </w:abstractNum>
+  <w:abstractNum w:abstractNumId="16" w15:restartNumberingAfterBreak="0">
+    <w:nsid w:val="704C7520"/>
+    <w:multiLevelType w:val="hybridMultilevel"/>
+    <w:tmpl w:val="31BA3C7A"/>
+    <w:lvl w:ilvl="0" w:tplc="04090001">
+      <w:start w:val="1"/>
+      <w:numFmt w:val="bullet"/>
+      <w:lvlText w:val=""/>
+      <w:lvlJc w:val="left"/>
+      <w:pPr>
+        <w:ind w:left="1440" w:hanging="360"/>
+      </w:pPr>
+      <w:rPr>
+        <w:rFonts w:ascii="Symbol" w:hAnsi="Symbol" w:hint="default"/>
+      </w:rPr>
+    </w:lvl>
+    <w:lvl w:ilvl="1" w:tplc="04090003" w:tentative="1">
+      <w:start w:val="1"/>
+      <w:numFmt w:val="bullet"/>
+      <w:lvlText w:val="o"/>
+      <w:lvlJc w:val="left"/>
+      <w:pPr>
+        <w:ind w:left="2160" w:hanging="360"/>
+      </w:pPr>
+      <w:rPr>
+        <w:rFonts w:ascii="Courier New" w:hAnsi="Courier New" w:cs="Courier New" w:hint="default"/>
+      </w:rPr>
+    </w:lvl>
+    <w:lvl w:ilvl="2" w:tplc="04090005" w:tentative="1">
+      <w:start w:val="1"/>
+      <w:numFmt w:val="bullet"/>
+      <w:lvlText w:val=""/>
+      <w:lvlJc w:val="left"/>
+      <w:pPr>
+        <w:ind w:left="2880" w:hanging="360"/>
+      </w:pPr>
+      <w:rPr>
+        <w:rFonts w:ascii="Wingdings" w:hAnsi="Wingdings" w:hint="default"/>
+      </w:rPr>
+    </w:lvl>
+    <w:lvl w:ilvl="3" w:tplc="04090001" w:tentative="1">
+      <w:start w:val="1"/>
+      <w:numFmt w:val="bullet"/>
+      <w:lvlText w:val=""/>
+      <w:lvlJc w:val="left"/>
+      <w:pPr>
+        <w:ind w:left="3600" w:hanging="360"/>
+      </w:pPr>
+      <w:rPr>
+        <w:rFonts w:ascii="Symbol" w:hAnsi="Symbol" w:hint="default"/>
+      </w:rPr>
+    </w:lvl>
+    <w:lvl w:ilvl="4" w:tplc="04090003" w:tentative="1">
+      <w:start w:val="1"/>
+      <w:numFmt w:val="bullet"/>
+      <w:lvlText w:val="o"/>
+      <w:lvlJc w:val="left"/>
+      <w:pPr>
+        <w:ind w:left="4320" w:hanging="360"/>
+      </w:pPr>
+      <w:rPr>
+        <w:rFonts w:ascii="Courier New" w:hAnsi="Courier New" w:cs="Courier New" w:hint="default"/>
+      </w:rPr>
+    </w:lvl>
+    <w:lvl w:ilvl="5" w:tplc="04090005" w:tentative="1">
+      <w:start w:val="1"/>
+      <w:numFmt w:val="bullet"/>
+      <w:lvlText w:val=""/>
+      <w:lvlJc w:val="left"/>
+      <w:pPr>
+        <w:ind w:left="5040" w:hanging="360"/>
+      </w:pPr>
+      <w:rPr>
+        <w:rFonts w:ascii="Wingdings" w:hAnsi="Wingdings" w:hint="default"/>
+      </w:rPr>
+    </w:lvl>
+    <w:lvl w:ilvl="6" w:tplc="04090001" w:tentative="1">
+      <w:start w:val="1"/>
+      <w:numFmt w:val="bullet"/>
+      <w:lvlText w:val=""/>
+      <w:lvlJc w:val="left"/>
+      <w:pPr>
+        <w:ind w:left="5760" w:hanging="360"/>
+      </w:pPr>
+      <w:rPr>
+        <w:rFonts w:ascii="Symbol" w:hAnsi="Symbol" w:hint="default"/>
+      </w:rPr>
+    </w:lvl>
+    <w:lvl w:ilvl="7" w:tplc="04090003" w:tentative="1">
+      <w:start w:val="1"/>
+      <w:numFmt w:val="bullet"/>
+      <w:lvlText w:val="o"/>
+      <w:lvlJc w:val="left"/>
+      <w:pPr>
+        <w:ind w:left="6480" w:hanging="360"/>
+      </w:pPr>
+      <w:rPr>
+        <w:rFonts w:ascii="Courier New" w:hAnsi="Courier New" w:cs="Courier New" w:hint="default"/>
+      </w:rPr>
+    </w:lvl>
+    <w:lvl w:ilvl="8" w:tplc="04090005" w:tentative="1">
+      <w:start w:val="1"/>
+      <w:numFmt w:val="bullet"/>
+      <w:lvlText w:val=""/>
+      <w:lvlJc w:val="left"/>
+      <w:pPr>
+        <w:ind w:left="7200" w:hanging="360"/>
+      </w:pPr>
+      <w:rPr>
+        <w:rFonts w:ascii="Wingdings" w:hAnsi="Wingdings" w:hint="default"/>
+      </w:rPr>
+    </w:lvl>
+  </w:abstractNum>
   <w:num w:numId="1">
-    <w:abstractNumId w:val="12"/>
+    <w:abstractNumId w:val="13"/>
   </w:num>
   <w:num w:numId="2">
     <w:abstractNumId w:val="7"/>
   </w:num>
   <w:num w:numId="3">
-    <w:abstractNumId w:val="11"/>
+    <w:abstractNumId w:val="12"/>
   </w:num>
   <w:num w:numId="4">
     <w:abstractNumId w:val="5"/>
   </w:num>
   <w:num w:numId="5">
-    <w:abstractNumId w:val="9"/>
+    <w:abstractNumId w:val="10"/>
   </w:num>
   <w:num w:numId="6">
-    <w:abstractNumId w:val="14"/>
+    <w:abstractNumId w:val="15"/>
   </w:num>
   <w:num w:numId="7">
     <w:abstractNumId w:val="4"/>
@@ -3379,13 +4028,13 @@
     <w:abstractNumId w:val="0"/>
   </w:num>
   <w:num w:numId="13">
-    <w:abstractNumId w:val="10"/>
+    <w:abstractNumId w:val="11"/>
   </w:num>
   <w:num w:numId="14">
-    <w:abstractNumId w:val="13"/>
+    <w:abstractNumId w:val="14"/>
   </w:num>
   <w:num w:numId="15">
-    <w:abstractNumId w:val="11"/>
+    <w:abstractNumId w:val="12"/>
   </w:num>
   <w:num w:numId="16">
     <w:abstractNumId w:val="8"/>
@@ -3395,6 +4044,12 @@
   </w:num>
   <w:num w:numId="18">
     <w:abstractNumId w:val="7"/>
+  </w:num>
+  <w:num w:numId="19">
+    <w:abstractNumId w:val="16"/>
+  </w:num>
+  <w:num w:numId="20">
+    <w:abstractNumId w:val="9"/>
   </w:num>
 </w:numbering>
 </file>
@@ -3488,12 +4143,13 @@
     <w:lsdException w:name="Block Text" w:semiHidden="1" w:unhideWhenUsed="1"/>
     <w:lsdException w:name="Hyperlink" w:semiHidden="1" w:uiPriority="99" w:unhideWhenUsed="1" w:qFormat="1"/>
     <w:lsdException w:name="FollowedHyperlink" w:semiHidden="1" w:unhideWhenUsed="1"/>
+    <w:lsdException w:name="Strong" w:uiPriority="22" w:qFormat="1"/>
     <w:lsdException w:name="Document Map" w:semiHidden="1" w:unhideWhenUsed="1"/>
     <w:lsdException w:name="Plain Text" w:semiHidden="1" w:unhideWhenUsed="1"/>
     <w:lsdException w:name="E-mail Signature" w:semiHidden="1" w:unhideWhenUsed="1"/>
     <w:lsdException w:name="HTML Top of Form" w:semiHidden="1" w:unhideWhenUsed="1"/>
     <w:lsdException w:name="HTML Bottom of Form" w:semiHidden="1" w:unhideWhenUsed="1"/>
-    <w:lsdException w:name="Normal (Web)" w:semiHidden="1" w:unhideWhenUsed="1"/>
+    <w:lsdException w:name="Normal (Web)" w:semiHidden="1" w:uiPriority="99" w:unhideWhenUsed="1"/>
     <w:lsdException w:name="HTML Acronym" w:semiHidden="1" w:unhideWhenUsed="1"/>
     <w:lsdException w:name="HTML Address" w:semiHidden="1" w:unhideWhenUsed="1"/>
     <w:lsdException w:name="HTML Cite" w:semiHidden="1" w:unhideWhenUsed="1"/>
@@ -3971,6 +4627,7 @@
   <w:style w:type="character" w:default="1" w:styleId="DefaultParagraphFont">
     <w:name w:val="Default Paragraph Font"/>
     <w:uiPriority w:val="1"/>
+    <w:semiHidden/>
     <w:unhideWhenUsed/>
   </w:style>
   <w:style w:type="table" w:default="1" w:styleId="TableNormal">
@@ -4650,6 +5307,7 @@
   <w:style w:type="paragraph" w:styleId="NormalWeb">
     <w:name w:val="Normal (Web)"/>
     <w:basedOn w:val="Normal"/>
+    <w:uiPriority w:val="99"/>
     <w:rsid w:val="000E5733"/>
     <w:rPr>
       <w:sz w:val="24"/>
@@ -4708,6 +5366,8 @@
   <w:style w:type="character" w:styleId="Strong">
     <w:name w:val="Strong"/>
     <w:basedOn w:val="DefaultParagraphFont"/>
+    <w:uiPriority w:val="22"/>
+    <w:qFormat/>
     <w:rsid w:val="000E5733"/>
     <w:rPr>
       <w:b/>
@@ -5427,6 +6087,11 @@
       <w:rFonts w:ascii="Arial" w:hAnsi="Arial"/>
       <w:b/>
     </w:rPr>
+  </w:style>
+  <w:style w:type="character" w:customStyle="1" w:styleId="renderedqtext">
+    <w:name w:val="rendered_qtext"/>
+    <w:basedOn w:val="DefaultParagraphFont"/>
+    <w:rsid w:val="00AE006B"/>
   </w:style>
 </w:styles>
 </file>
@@ -5719,7 +6384,7 @@
 </file>
 
 <file path=customXml/itemProps1.xml><?xml version="1.0" encoding="utf-8"?>
-<ds:datastoreItem xmlns:ds="http://schemas.openxmlformats.org/officeDocument/2006/customXml" ds:itemID="{56DEE3E1-1CD5-49D3-8F41-843BFA9B9799}">
+<ds:datastoreItem xmlns:ds="http://schemas.openxmlformats.org/officeDocument/2006/customXml" ds:itemID="{F1F3604E-22F6-489D-B4F7-5A6A4126C027}">
   <ds:schemaRefs>
     <ds:schemaRef ds:uri="http://schemas.openxmlformats.org/officeDocument/2006/bibliography"/>
   </ds:schemaRefs>

</xml_diff>

<commit_message>
[labwork 10] Report on Kanban added
</commit_message>
<xml_diff>
--- a/Vitaliya_Adamchuk/docs/Business_Template.docx
+++ b/Vitaliya_Adamchuk/docs/Business_Template.docx
@@ -28,11 +28,21 @@
             <w:pPr>
               <w:pStyle w:val="CompanyName"/>
             </w:pPr>
-            <w:fldSimple w:instr=" DOCPROPERTY  Company  \* MERGEFORMAT ">
-              <w:r>
-                <w:t>EPAM Systems, RD Dep.</w:t>
-              </w:r>
-            </w:fldSimple>
+            <w:r>
+              <w:fldChar w:fldCharType="begin"/>
+            </w:r>
+            <w:r>
+              <w:instrText xml:space="preserve"> DOCPROPERTY  Company  \* MERGEFORMAT </w:instrText>
+            </w:r>
+            <w:r>
+              <w:fldChar w:fldCharType="separate"/>
+            </w:r>
+            <w:r>
+              <w:t>EPAM Systems, RD Dep.</w:t>
+            </w:r>
+            <w:r>
+              <w:fldChar w:fldCharType="end"/>
+            </w:r>
           </w:p>
         </w:tc>
       </w:tr>
@@ -57,11 +67,18 @@
                 <w:szCs w:val="44"/>
               </w:rPr>
             </w:pPr>
-            <w:fldSimple w:instr=" DOCPROPERTY  Title  \* MERGEFORMAT ">
-              <w:r>
-                <w:t>Any Title</w:t>
-              </w:r>
-            </w:fldSimple>
+            <w:r>
+              <w:fldChar w:fldCharType="begin"/>
+            </w:r>
+            <w:r>
+              <w:instrText xml:space="preserve"> DOCPROPERTY  Title  \* MERGEFORMAT </w:instrText>
+            </w:r>
+            <w:r>
+              <w:fldChar w:fldCharType="separate"/>
+            </w:r>
+            <w:r>
+              <w:fldChar w:fldCharType="end"/>
+            </w:r>
           </w:p>
         </w:tc>
       </w:tr>
@@ -1117,19 +1134,7 @@
         <w:t xml:space="preserve"> </w:t>
       </w:r>
       <w:r>
-        <w:t xml:space="preserve">EquipNet, Inc. is the world leader in proactive asset management services and solutions for large and small corporations alike. </w:t>
-      </w:r>
-      <w:r>
-        <w:t>It</w:t>
-      </w:r>
-      <w:r>
-        <w:t xml:space="preserve"> specialize</w:t>
-      </w:r>
-      <w:r>
-        <w:t>s</w:t>
-      </w:r>
-      <w:r>
-        <w:t xml:space="preserve"> in the pharmaceutical, biotech, chemical, semiconductor, aerospace, automotive, and consumer packaged goods industries, as well as many other markets. EquipNet’s vision is to revolutionize the way companies manage their surplus assets. Forward-thinking corporations such as Merck, Johnson &amp; Johnson, Unilever, Novartis and many others use EquipNet's Cascading Model™ to maximize financial returns, meet critical deadlines, avoid unnecessary costs, and prevent health, environmental, and theft hazards associated with idle assets.</w:t>
+        <w:t>EquipNet, Inc. is the world leader in proactive asset management services and solutions for large and small corporations alike. It specializes in the pharmaceutical, biotech, chemical, semiconductor, aerospace, automotive, and consumer packaged goods industries, as well as many other markets. EquipNet’s vision is to revolutionize the way companies manage their surplus assets. Forward-thinking corporations such as Merck, Johnson &amp; Johnson, Unilever, Novartis and many others use EquipNet's Cascading Model™ to maximize financial returns, meet critical deadlines, avoid unnecessary costs, and prevent health, environmental, and theft hazards associated with idle assets.</w:t>
       </w:r>
     </w:p>
     <w:p>
@@ -1208,13 +1213,7 @@
         <w:rPr>
           <w:rStyle w:val="renderedqtext"/>
         </w:rPr>
-        <w:t>Data retrieval i</w:t>
-      </w:r>
-      <w:r>
-        <w:rPr>
-          <w:rStyle w:val="renderedqtext"/>
-        </w:rPr>
-        <w:t>s faster within data warehouses</w:t>
+        <w:t>Data retrieval is faster within data warehouses</w:t>
       </w:r>
     </w:p>
     <w:p>
@@ -1331,19 +1330,7 @@
         <w:t xml:space="preserve">Will include columns </w:t>
       </w:r>
       <w:r>
-        <w:t xml:space="preserve">OrderID, DateId, </w:t>
-      </w:r>
-      <w:r>
-        <w:t>ShipModeID,</w:t>
-      </w:r>
-      <w:r>
-        <w:t xml:space="preserve"> CustomerId, ProductID,</w:t>
-      </w:r>
-      <w:r>
-        <w:t xml:space="preserve"> </w:t>
-      </w:r>
-      <w:r>
-        <w:t>OrderPriority, OrderQuantity, Sales, Discount, Profit, ShipimgCost</w:t>
+        <w:t>OrderID, DateId, ShipModeID, CustomerId, ProductID, OrderPriority, OrderQuantity, Sales, Discount, Profit, ShipimgCost</w:t>
       </w:r>
     </w:p>
     <w:p>
@@ -1659,8 +1646,6 @@
         </w:rPr>
         <w:t>-RegionDim</w:t>
       </w:r>
-      <w:bookmarkStart w:id="7" w:name="_GoBack"/>
-      <w:bookmarkEnd w:id="7"/>
     </w:p>
     <w:p>
       <w:pPr>
@@ -1698,6 +1683,8 @@
       <w:pPr>
         <w:pStyle w:val="BodyText"/>
       </w:pPr>
+      <w:bookmarkStart w:id="7" w:name="_GoBack"/>
+      <w:bookmarkEnd w:id="7"/>
     </w:p>
     <w:p>
       <w:pPr>
@@ -1708,6 +1695,138 @@
         <w:t>Logical Scheme</w:t>
       </w:r>
       <w:bookmarkEnd w:id="8"/>
+    </w:p>
+    <w:p>
+      <w:pPr>
+        <w:pStyle w:val="BodyText"/>
+        <w:jc w:val="center"/>
+      </w:pPr>
+      <w:r>
+        <w:rPr>
+          <w:noProof/>
+        </w:rPr>
+        <w:drawing>
+          <wp:inline distT="0" distB="0" distL="0" distR="0">
+            <wp:extent cx="5941695" cy="3727949"/>
+            <wp:effectExtent l="19050" t="19050" r="1905" b="6350"/>
+            <wp:docPr id="1" name="Picture 1" descr="D:\Vitaliya_Adamchuk\DWH\BI-Lab-2017\Vitaliya_Adamchuk\reports\labwork 7\Snowflake model.png"/>
+            <wp:cNvGraphicFramePr>
+              <a:graphicFrameLocks xmlns:a="http://schemas.openxmlformats.org/drawingml/2006/main" noChangeAspect="1"/>
+            </wp:cNvGraphicFramePr>
+            <a:graphic xmlns:a="http://schemas.openxmlformats.org/drawingml/2006/main">
+              <a:graphicData uri="http://schemas.openxmlformats.org/drawingml/2006/picture">
+                <pic:pic xmlns:pic="http://schemas.openxmlformats.org/drawingml/2006/picture">
+                  <pic:nvPicPr>
+                    <pic:cNvPr id="0" name="Picture 1" descr="D:\Vitaliya_Adamchuk\DWH\BI-Lab-2017\Vitaliya_Adamchuk\reports\labwork 7\Snowflake model.png"/>
+                    <pic:cNvPicPr>
+                      <a:picLocks noChangeAspect="1" noChangeArrowheads="1"/>
+                    </pic:cNvPicPr>
+                  </pic:nvPicPr>
+                  <pic:blipFill>
+                    <a:blip r:embed="rId13">
+                      <a:extLst>
+                        <a:ext uri="{28A0092B-C50C-407E-A947-70E740481C1C}">
+                          <a14:useLocalDpi xmlns:a14="http://schemas.microsoft.com/office/drawing/2010/main" val="0"/>
+                        </a:ext>
+                      </a:extLst>
+                    </a:blip>
+                    <a:srcRect/>
+                    <a:stretch>
+                      <a:fillRect/>
+                    </a:stretch>
+                  </pic:blipFill>
+                  <pic:spPr bwMode="auto">
+                    <a:xfrm>
+                      <a:off x="0" y="0"/>
+                      <a:ext cx="5941695" cy="3727949"/>
+                    </a:xfrm>
+                    <a:prstGeom prst="rect">
+                      <a:avLst/>
+                    </a:prstGeom>
+                    <a:noFill/>
+                    <a:ln>
+                      <a:solidFill>
+                        <a:schemeClr val="bg1">
+                          <a:lumMod val="50000"/>
+                        </a:schemeClr>
+                      </a:solidFill>
+                    </a:ln>
+                  </pic:spPr>
+                </pic:pic>
+              </a:graphicData>
+            </a:graphic>
+          </wp:inline>
+        </w:drawing>
+      </w:r>
+    </w:p>
+    <w:p>
+      <w:pPr>
+        <w:pStyle w:val="BodyText"/>
+      </w:pPr>
+    </w:p>
+    <w:p>
+      <w:pPr>
+        <w:pStyle w:val="BodyText"/>
+        <w:jc w:val="center"/>
+      </w:pPr>
+      <w:r>
+        <w:rPr>
+          <w:noProof/>
+        </w:rPr>
+        <w:lastRenderedPageBreak/>
+        <w:drawing>
+          <wp:inline distT="0" distB="0" distL="0" distR="0">
+            <wp:extent cx="5941695" cy="4568896"/>
+            <wp:effectExtent l="19050" t="19050" r="1905" b="3175"/>
+            <wp:docPr id="2" name="Picture 2" descr="D:\Vitaliya_Adamchuk\DWH\BI-Lab-2017\Vitaliya_Adamchuk\reports\labwork 8\3 NF model.png"/>
+            <wp:cNvGraphicFramePr>
+              <a:graphicFrameLocks xmlns:a="http://schemas.openxmlformats.org/drawingml/2006/main" noChangeAspect="1"/>
+            </wp:cNvGraphicFramePr>
+            <a:graphic xmlns:a="http://schemas.openxmlformats.org/drawingml/2006/main">
+              <a:graphicData uri="http://schemas.openxmlformats.org/drawingml/2006/picture">
+                <pic:pic xmlns:pic="http://schemas.openxmlformats.org/drawingml/2006/picture">
+                  <pic:nvPicPr>
+                    <pic:cNvPr id="0" name="Picture 2" descr="D:\Vitaliya_Adamchuk\DWH\BI-Lab-2017\Vitaliya_Adamchuk\reports\labwork 8\3 NF model.png"/>
+                    <pic:cNvPicPr>
+                      <a:picLocks noChangeAspect="1" noChangeArrowheads="1"/>
+                    </pic:cNvPicPr>
+                  </pic:nvPicPr>
+                  <pic:blipFill>
+                    <a:blip r:embed="rId14">
+                      <a:extLst>
+                        <a:ext uri="{28A0092B-C50C-407E-A947-70E740481C1C}">
+                          <a14:useLocalDpi xmlns:a14="http://schemas.microsoft.com/office/drawing/2010/main" val="0"/>
+                        </a:ext>
+                      </a:extLst>
+                    </a:blip>
+                    <a:srcRect/>
+                    <a:stretch>
+                      <a:fillRect/>
+                    </a:stretch>
+                  </pic:blipFill>
+                  <pic:spPr bwMode="auto">
+                    <a:xfrm>
+                      <a:off x="0" y="0"/>
+                      <a:ext cx="5941695" cy="4568896"/>
+                    </a:xfrm>
+                    <a:prstGeom prst="rect">
+                      <a:avLst/>
+                    </a:prstGeom>
+                    <a:noFill/>
+                    <a:ln>
+                      <a:solidFill>
+                        <a:schemeClr val="bg1">
+                          <a:lumMod val="50000"/>
+                        </a:schemeClr>
+                      </a:solidFill>
+                    </a:ln>
+                  </pic:spPr>
+                </pic:pic>
+              </a:graphicData>
+            </a:graphic>
+          </wp:inline>
+        </w:drawing>
+      </w:r>
     </w:p>
     <w:p>
       <w:pPr>
@@ -1909,7 +2028,7 @@
             <w:rPr>
               <w:noProof/>
             </w:rPr>
-            <w:t>3</w:t>
+            <w:t>5</w:t>
           </w:r>
           <w:r>
             <w:rPr>
@@ -1920,14 +2039,27 @@
           <w:r>
             <w:t>/</w:t>
           </w:r>
-          <w:fldSimple w:instr=" NUMPAGES ">
-            <w:r>
-              <w:rPr>
-                <w:noProof/>
-              </w:rPr>
-              <w:t>4</w:t>
-            </w:r>
-          </w:fldSimple>
+          <w:r>
+            <w:fldChar w:fldCharType="begin"/>
+          </w:r>
+          <w:r>
+            <w:instrText xml:space="preserve"> NUMPAGES </w:instrText>
+          </w:r>
+          <w:r>
+            <w:fldChar w:fldCharType="separate"/>
+          </w:r>
+          <w:r>
+            <w:rPr>
+              <w:noProof/>
+            </w:rPr>
+            <w:t>5</w:t>
+          </w:r>
+          <w:r>
+            <w:rPr>
+              <w:noProof/>
+            </w:rPr>
+            <w:fldChar w:fldCharType="end"/>
+          </w:r>
         </w:p>
       </w:tc>
     </w:tr>
@@ -2149,14 +2281,27 @@
           <w:r>
             <w:t>/</w:t>
           </w:r>
-          <w:fldSimple w:instr=" NUMPAGES ">
-            <w:r>
-              <w:rPr>
-                <w:noProof/>
-              </w:rPr>
-              <w:t>4</w:t>
-            </w:r>
-          </w:fldSimple>
+          <w:r>
+            <w:fldChar w:fldCharType="begin"/>
+          </w:r>
+          <w:r>
+            <w:instrText xml:space="preserve"> NUMPAGES </w:instrText>
+          </w:r>
+          <w:r>
+            <w:fldChar w:fldCharType="separate"/>
+          </w:r>
+          <w:r>
+            <w:rPr>
+              <w:noProof/>
+            </w:rPr>
+            <w:t>5</w:t>
+          </w:r>
+          <w:r>
+            <w:rPr>
+              <w:noProof/>
+            </w:rPr>
+            <w:fldChar w:fldCharType="end"/>
+          </w:r>
         </w:p>
       </w:tc>
     </w:tr>
@@ -2235,14 +2380,27 @@
             </w:rPr>
             <w:t xml:space="preserve"> </w:t>
           </w:r>
-          <w:fldSimple w:instr=" TITLE  \* MERGEFORMAT ">
-            <w:r>
-              <w:rPr>
-                <w:b/>
-              </w:rPr>
-              <w:t>Any Title</w:t>
-            </w:r>
-          </w:fldSimple>
+          <w:r>
+            <w:fldChar w:fldCharType="begin"/>
+          </w:r>
+          <w:r>
+            <w:instrText xml:space="preserve"> TITLE  \* MERGEFORMAT </w:instrText>
+          </w:r>
+          <w:r>
+            <w:fldChar w:fldCharType="separate"/>
+          </w:r>
+          <w:r>
+            <w:rPr>
+              <w:b/>
+            </w:rPr>
+            <w:t>Any Title</w:t>
+          </w:r>
+          <w:r>
+            <w:rPr>
+              <w:b/>
+            </w:rPr>
+            <w:fldChar w:fldCharType="end"/>
+          </w:r>
         </w:p>
       </w:tc>
       <w:tc>
@@ -2262,14 +2420,27 @@
               <w:b/>
             </w:rPr>
           </w:pPr>
-          <w:fldSimple w:instr=" DOCPROPERTY  Classification  \* MERGEFORMAT ">
-            <w:r>
-              <w:rPr>
-                <w:b/>
-              </w:rPr>
-              <w:t>Confidential</w:t>
-            </w:r>
-          </w:fldSimple>
+          <w:r>
+            <w:fldChar w:fldCharType="begin"/>
+          </w:r>
+          <w:r>
+            <w:instrText xml:space="preserve"> DOCPROPERTY  Classification  \* MERGEFORMAT </w:instrText>
+          </w:r>
+          <w:r>
+            <w:fldChar w:fldCharType="separate"/>
+          </w:r>
+          <w:r>
+            <w:rPr>
+              <w:b/>
+            </w:rPr>
+            <w:t>Confidential</w:t>
+          </w:r>
+          <w:r>
+            <w:rPr>
+              <w:b/>
+            </w:rPr>
+            <w:fldChar w:fldCharType="end"/>
+          </w:r>
         </w:p>
       </w:tc>
     </w:tr>
@@ -2374,7 +2545,7 @@
               <w:sz w:val="16"/>
               <w:szCs w:val="16"/>
             </w:rPr>
-            <w:t>08-Nov-2017 17:42</w:t>
+            <w:t>09-Nov-2017 17:35</w:t>
           </w:r>
           <w:r>
             <w:rPr>
@@ -2446,17 +2617,27 @@
             </w:rPr>
             <w:t xml:space="preserve"> </w:t>
           </w:r>
-          <w:fldSimple w:instr=" TITLE  \* MERGEFORMAT ">
-            <w:r>
-              <w:rPr>
-                <w:b/>
-              </w:rPr>
-              <w:t xml:space="preserve">MTN.BI.07 </w:t>
-            </w:r>
-            <w:r>
-              <w:t>Oracle Relational Structures</w:t>
-            </w:r>
-          </w:fldSimple>
+          <w:r>
+            <w:fldChar w:fldCharType="begin"/>
+          </w:r>
+          <w:r>
+            <w:instrText xml:space="preserve"> TITLE  \* MERGEFORMAT </w:instrText>
+          </w:r>
+          <w:r>
+            <w:fldChar w:fldCharType="separate"/>
+          </w:r>
+          <w:r>
+            <w:rPr>
+              <w:b/>
+            </w:rPr>
+            <w:t xml:space="preserve">MTN.BI.07 </w:t>
+          </w:r>
+          <w:r>
+            <w:t>Oracle Relational Structures</w:t>
+          </w:r>
+          <w:r>
+            <w:fldChar w:fldCharType="end"/>
+          </w:r>
         </w:p>
       </w:tc>
       <w:tc>
@@ -2476,14 +2657,27 @@
               <w:b/>
             </w:rPr>
           </w:pPr>
-          <w:fldSimple w:instr=" DOCPROPERTY  Classification  \* MERGEFORMAT ">
-            <w:r>
-              <w:rPr>
-                <w:b/>
-              </w:rPr>
-              <w:t>Confidential</w:t>
-            </w:r>
-          </w:fldSimple>
+          <w:r>
+            <w:fldChar w:fldCharType="begin"/>
+          </w:r>
+          <w:r>
+            <w:instrText xml:space="preserve"> DOCPROPERTY  Classification  \* MERGEFORMAT </w:instrText>
+          </w:r>
+          <w:r>
+            <w:fldChar w:fldCharType="separate"/>
+          </w:r>
+          <w:r>
+            <w:rPr>
+              <w:b/>
+            </w:rPr>
+            <w:t>Confidential</w:t>
+          </w:r>
+          <w:r>
+            <w:rPr>
+              <w:b/>
+            </w:rPr>
+            <w:fldChar w:fldCharType="end"/>
+          </w:r>
         </w:p>
       </w:tc>
     </w:tr>
@@ -2588,7 +2782,7 @@
               <w:sz w:val="16"/>
               <w:szCs w:val="16"/>
             </w:rPr>
-            <w:t>08-Nov-2017 17:42</w:t>
+            <w:t>09-Nov-2017 17:35</w:t>
           </w:r>
           <w:r>
             <w:rPr>
@@ -6384,7 +6578,7 @@
 </file>
 
 <file path=customXml/itemProps1.xml><?xml version="1.0" encoding="utf-8"?>
-<ds:datastoreItem xmlns:ds="http://schemas.openxmlformats.org/officeDocument/2006/customXml" ds:itemID="{F1F3604E-22F6-489D-B4F7-5A6A4126C027}">
+<ds:datastoreItem xmlns:ds="http://schemas.openxmlformats.org/officeDocument/2006/customXml" ds:itemID="{F1DEA885-6186-4422-850F-2AC3A83D5CD3}">
   <ds:schemaRefs>
     <ds:schemaRef ds:uri="http://schemas.openxmlformats.org/officeDocument/2006/bibliography"/>
   </ds:schemaRefs>

</xml_diff>

<commit_message>
[labwork 10] business template updated
</commit_message>
<xml_diff>
--- a/Vitaliya_Adamchuk/docs/Business_Template.docx
+++ b/Vitaliya_Adamchuk/docs/Business_Template.docx
@@ -28,21 +28,11 @@
             <w:pPr>
               <w:pStyle w:val="CompanyName"/>
             </w:pPr>
-            <w:r>
-              <w:fldChar w:fldCharType="begin"/>
-            </w:r>
-            <w:r>
-              <w:instrText xml:space="preserve"> DOCPROPERTY  Company  \* MERGEFORMAT </w:instrText>
-            </w:r>
-            <w:r>
-              <w:fldChar w:fldCharType="separate"/>
-            </w:r>
-            <w:r>
-              <w:t>EPAM Systems, RD Dep.</w:t>
-            </w:r>
-            <w:r>
-              <w:fldChar w:fldCharType="end"/>
-            </w:r>
+            <w:fldSimple w:instr=" DOCPROPERTY  Company  \* MERGEFORMAT ">
+              <w:r>
+                <w:t>EPAM Systems, RD Dep.</w:t>
+              </w:r>
+            </w:fldSimple>
           </w:p>
         </w:tc>
       </w:tr>
@@ -72,9 +62,6 @@
             </w:r>
             <w:r>
               <w:instrText xml:space="preserve"> DOCPROPERTY  Title  \* MERGEFORMAT </w:instrText>
-            </w:r>
-            <w:r>
-              <w:fldChar w:fldCharType="separate"/>
             </w:r>
             <w:r>
               <w:fldChar w:fldCharType="end"/>
@@ -1681,17 +1668,2874 @@
     </w:p>
     <w:p>
       <w:pPr>
+        <w:pStyle w:val="Heading2"/>
+        <w:numPr>
+          <w:ilvl w:val="0"/>
+          <w:numId w:val="0"/>
+        </w:numPr>
+      </w:pPr>
+      <w:r>
+        <w:t>Business process</w:t>
+      </w:r>
+    </w:p>
+    <w:p>
+      <w:pPr>
         <w:pStyle w:val="BodyText"/>
+      </w:pPr>
+      <w:r>
+        <w:t xml:space="preserve">Business process are sales among regions in the sphere of office equipment </w:t>
+      </w:r>
+      <w:r>
+        <w:rPr>
+          <w:i/>
+        </w:rPr>
+        <w:t>and incoming goods.</w:t>
+      </w:r>
+    </w:p>
+    <w:p>
+      <w:pPr>
+        <w:pStyle w:val="Heading2"/>
+        <w:numPr>
+          <w:ilvl w:val="0"/>
+          <w:numId w:val="0"/>
+        </w:numPr>
+      </w:pPr>
+      <w:r>
+        <w:t>Grain</w:t>
+      </w:r>
+    </w:p>
+    <w:p>
+      <w:pPr>
+        <w:pStyle w:val="Heading2"/>
+        <w:numPr>
+          <w:ilvl w:val="0"/>
+          <w:numId w:val="0"/>
+        </w:numPr>
+      </w:pPr>
+      <w:r>
+        <w:t xml:space="preserve">Grain shows information about </w:t>
+      </w:r>
+      <w:r>
+        <w:t>product</w:t>
+      </w:r>
+      <w:r>
+        <w:t xml:space="preserve"> that was sold (order time, quantity, ship mode etc.)</w:t>
+      </w:r>
+    </w:p>
+    <w:p>
+      <w:pPr>
+        <w:pStyle w:val="BodyText"/>
+      </w:pPr>
+    </w:p>
+    <w:p>
+      <w:pPr>
+        <w:pStyle w:val="Heading3"/>
+        <w:numPr>
+          <w:ilvl w:val="0"/>
+          <w:numId w:val="0"/>
+        </w:numPr>
+      </w:pPr>
+      <w:r>
+        <w:t>CustomerDim</w:t>
+      </w:r>
+    </w:p>
+    <w:tbl>
+      <w:tblPr>
+        <w:tblStyle w:val="TableGrid"/>
+        <w:tblW w:w="0" w:type="auto"/>
+        <w:tblLook w:val="04A0" w:firstRow="1" w:lastRow="0" w:firstColumn="1" w:lastColumn="0" w:noHBand="0" w:noVBand="1"/>
+      </w:tblPr>
+      <w:tblGrid>
+        <w:gridCol w:w="1005"/>
+        <w:gridCol w:w="3668"/>
+        <w:gridCol w:w="4674"/>
+      </w:tblGrid>
+      <w:tr>
+        <w:tc>
+          <w:tcPr>
+            <w:tcW w:w="1005" w:type="dxa"/>
+          </w:tcPr>
+          <w:p>
+            <w:pPr>
+              <w:pStyle w:val="BodyText"/>
+            </w:pPr>
+            <w:r>
+              <w:t>#</w:t>
+            </w:r>
+          </w:p>
+        </w:tc>
+        <w:tc>
+          <w:tcPr>
+            <w:tcW w:w="3668" w:type="dxa"/>
+          </w:tcPr>
+          <w:p>
+            <w:pPr>
+              <w:pStyle w:val="BodyText"/>
+            </w:pPr>
+            <w:r>
+              <w:t>Name</w:t>
+            </w:r>
+          </w:p>
+        </w:tc>
+        <w:tc>
+          <w:tcPr>
+            <w:tcW w:w="4674" w:type="dxa"/>
+          </w:tcPr>
+          <w:p>
+            <w:pPr>
+              <w:pStyle w:val="BodyText"/>
+            </w:pPr>
+            <w:r>
+              <w:t>description</w:t>
+            </w:r>
+          </w:p>
+        </w:tc>
+      </w:tr>
+      <w:tr>
+        <w:tc>
+          <w:tcPr>
+            <w:tcW w:w="1005" w:type="dxa"/>
+          </w:tcPr>
+          <w:p>
+            <w:pPr>
+              <w:pStyle w:val="BodyText"/>
+            </w:pPr>
+            <w:r>
+              <w:t>1</w:t>
+            </w:r>
+          </w:p>
+        </w:tc>
+        <w:tc>
+          <w:tcPr>
+            <w:tcW w:w="3668" w:type="dxa"/>
+          </w:tcPr>
+          <w:p>
+            <w:pPr>
+              <w:pStyle w:val="BodyText"/>
+            </w:pPr>
+            <w:r>
+              <w:t>Customer Key</w:t>
+            </w:r>
+          </w:p>
+        </w:tc>
+        <w:tc>
+          <w:tcPr>
+            <w:tcW w:w="4674" w:type="dxa"/>
+          </w:tcPr>
+          <w:p>
+            <w:pPr>
+              <w:pStyle w:val="BodyText"/>
+              <w:rPr>
+                <w:lang w:val="ru-RU"/>
+              </w:rPr>
+            </w:pPr>
+            <w:r>
+              <w:t>Pri</w:t>
+            </w:r>
+            <w:r>
+              <w:t>mary</w:t>
+            </w:r>
+            <w:r>
+              <w:rPr>
+                <w:lang w:val="ru-RU"/>
+              </w:rPr>
+              <w:t xml:space="preserve"> </w:t>
+            </w:r>
+            <w:r>
+              <w:t>Key</w:t>
+            </w:r>
+            <w:r>
+              <w:rPr>
+                <w:lang w:val="ru-RU"/>
+              </w:rPr>
+              <w:t xml:space="preserve"> </w:t>
+            </w:r>
+          </w:p>
+        </w:tc>
+      </w:tr>
+      <w:tr>
+        <w:tc>
+          <w:tcPr>
+            <w:tcW w:w="1005" w:type="dxa"/>
+          </w:tcPr>
+          <w:p>
+            <w:pPr>
+              <w:pStyle w:val="BodyText"/>
+            </w:pPr>
+            <w:r>
+              <w:t>2</w:t>
+            </w:r>
+          </w:p>
+        </w:tc>
+        <w:tc>
+          <w:tcPr>
+            <w:tcW w:w="3668" w:type="dxa"/>
+          </w:tcPr>
+          <w:p>
+            <w:pPr>
+              <w:pStyle w:val="BodyText"/>
+            </w:pPr>
+            <w:r>
+              <w:t>Customer ID</w:t>
+            </w:r>
+          </w:p>
+        </w:tc>
+        <w:tc>
+          <w:tcPr>
+            <w:tcW w:w="4674" w:type="dxa"/>
+          </w:tcPr>
+          <w:p>
+            <w:pPr>
+              <w:pStyle w:val="BodyText"/>
+            </w:pPr>
+            <w:r>
+              <w:t>Natural Key (</w:t>
+            </w:r>
+            <w:r>
+              <w:t>business key</w:t>
+            </w:r>
+            <w:r>
+              <w:t>)</w:t>
+            </w:r>
+          </w:p>
+        </w:tc>
+      </w:tr>
+      <w:tr>
+        <w:tc>
+          <w:tcPr>
+            <w:tcW w:w="1005" w:type="dxa"/>
+          </w:tcPr>
+          <w:p>
+            <w:pPr>
+              <w:pStyle w:val="BodyText"/>
+            </w:pPr>
+            <w:r>
+              <w:t>3</w:t>
+            </w:r>
+          </w:p>
+        </w:tc>
+        <w:tc>
+          <w:tcPr>
+            <w:tcW w:w="3668" w:type="dxa"/>
+          </w:tcPr>
+          <w:p>
+            <w:pPr>
+              <w:pStyle w:val="BodyText"/>
+            </w:pPr>
+            <w:r>
+              <w:t>Customer Name</w:t>
+            </w:r>
+          </w:p>
+        </w:tc>
+        <w:tc>
+          <w:tcPr>
+            <w:tcW w:w="4674" w:type="dxa"/>
+          </w:tcPr>
+          <w:p>
+            <w:pPr>
+              <w:pStyle w:val="BodyText"/>
+            </w:pPr>
+          </w:p>
+        </w:tc>
+      </w:tr>
+      <w:tr>
+        <w:tc>
+          <w:tcPr>
+            <w:tcW w:w="1005" w:type="dxa"/>
+          </w:tcPr>
+          <w:p>
+            <w:pPr>
+              <w:pStyle w:val="BodyText"/>
+            </w:pPr>
+            <w:r>
+              <w:t>4</w:t>
+            </w:r>
+          </w:p>
+        </w:tc>
+        <w:tc>
+          <w:tcPr>
+            <w:tcW w:w="3668" w:type="dxa"/>
+          </w:tcPr>
+          <w:p>
+            <w:pPr>
+              <w:pStyle w:val="BodyText"/>
+            </w:pPr>
+            <w:r>
+              <w:t>Customer Surname</w:t>
+            </w:r>
+          </w:p>
+        </w:tc>
+        <w:tc>
+          <w:tcPr>
+            <w:tcW w:w="4674" w:type="dxa"/>
+          </w:tcPr>
+          <w:p>
+            <w:pPr>
+              <w:pStyle w:val="BodyText"/>
+            </w:pPr>
+          </w:p>
+        </w:tc>
+      </w:tr>
+      <w:tr>
+        <w:tc>
+          <w:tcPr>
+            <w:tcW w:w="1005" w:type="dxa"/>
+          </w:tcPr>
+          <w:p>
+            <w:pPr>
+              <w:pStyle w:val="BodyText"/>
+            </w:pPr>
+            <w:r>
+              <w:t>5</w:t>
+            </w:r>
+          </w:p>
+        </w:tc>
+        <w:tc>
+          <w:tcPr>
+            <w:tcW w:w="3668" w:type="dxa"/>
+          </w:tcPr>
+          <w:p>
+            <w:pPr>
+              <w:pStyle w:val="BodyText"/>
+            </w:pPr>
+            <w:r>
+              <w:t>Customer Email</w:t>
+            </w:r>
+          </w:p>
+        </w:tc>
+        <w:tc>
+          <w:tcPr>
+            <w:tcW w:w="4674" w:type="dxa"/>
+          </w:tcPr>
+          <w:p>
+            <w:pPr>
+              <w:pStyle w:val="BodyText"/>
+            </w:pPr>
+          </w:p>
+        </w:tc>
+      </w:tr>
+      <w:tr>
+        <w:tc>
+          <w:tcPr>
+            <w:tcW w:w="1005" w:type="dxa"/>
+          </w:tcPr>
+          <w:p>
+            <w:pPr>
+              <w:pStyle w:val="BodyText"/>
+            </w:pPr>
+            <w:r>
+              <w:t>6</w:t>
+            </w:r>
+          </w:p>
+        </w:tc>
+        <w:tc>
+          <w:tcPr>
+            <w:tcW w:w="3668" w:type="dxa"/>
+          </w:tcPr>
+          <w:p>
+            <w:pPr>
+              <w:pStyle w:val="BodyText"/>
+            </w:pPr>
+            <w:r>
+              <w:t xml:space="preserve">Customer Phone </w:t>
+            </w:r>
+          </w:p>
+        </w:tc>
+        <w:tc>
+          <w:tcPr>
+            <w:tcW w:w="4674" w:type="dxa"/>
+          </w:tcPr>
+          <w:p>
+            <w:pPr>
+              <w:pStyle w:val="BodyText"/>
+            </w:pPr>
+          </w:p>
+        </w:tc>
+      </w:tr>
+      <w:tr>
+        <w:tc>
+          <w:tcPr>
+            <w:tcW w:w="1005" w:type="dxa"/>
+          </w:tcPr>
+          <w:p>
+            <w:pPr>
+              <w:pStyle w:val="BodyText"/>
+            </w:pPr>
+            <w:r>
+              <w:t>14</w:t>
+            </w:r>
+          </w:p>
+        </w:tc>
+        <w:tc>
+          <w:tcPr>
+            <w:tcW w:w="3668" w:type="dxa"/>
+          </w:tcPr>
+          <w:p>
+            <w:pPr>
+              <w:pStyle w:val="BodyText"/>
+            </w:pPr>
+            <w:r>
+              <w:t>Customer Region ID</w:t>
+            </w:r>
+          </w:p>
+        </w:tc>
+        <w:tc>
+          <w:tcPr>
+            <w:tcW w:w="4674" w:type="dxa"/>
+          </w:tcPr>
+          <w:p>
+            <w:pPr>
+              <w:pStyle w:val="BodyText"/>
+            </w:pPr>
+          </w:p>
+        </w:tc>
+      </w:tr>
+    </w:tbl>
+    <w:p>
+      <w:pPr>
+        <w:pStyle w:val="BodyText"/>
+      </w:pPr>
+    </w:p>
+    <w:p>
+      <w:pPr>
+        <w:pStyle w:val="Heading3"/>
+        <w:numPr>
+          <w:ilvl w:val="0"/>
+          <w:numId w:val="0"/>
+        </w:numPr>
+      </w:pPr>
+      <w:r>
+        <w:t>Manager</w:t>
+      </w:r>
+      <w:r>
+        <w:t>Dim</w:t>
+      </w:r>
+    </w:p>
+    <w:tbl>
+      <w:tblPr>
+        <w:tblStyle w:val="TableGrid"/>
+        <w:tblW w:w="0" w:type="auto"/>
+        <w:tblLook w:val="04A0" w:firstRow="1" w:lastRow="0" w:firstColumn="1" w:lastColumn="0" w:noHBand="0" w:noVBand="1"/>
+      </w:tblPr>
+      <w:tblGrid>
+        <w:gridCol w:w="1005"/>
+        <w:gridCol w:w="3101"/>
+        <w:gridCol w:w="5241"/>
+      </w:tblGrid>
+      <w:tr>
+        <w:tc>
+          <w:tcPr>
+            <w:tcW w:w="1005" w:type="dxa"/>
+          </w:tcPr>
+          <w:p>
+            <w:pPr>
+              <w:pStyle w:val="BodyText"/>
+            </w:pPr>
+            <w:r>
+              <w:t>#</w:t>
+            </w:r>
+          </w:p>
+        </w:tc>
+        <w:tc>
+          <w:tcPr>
+            <w:tcW w:w="3101" w:type="dxa"/>
+          </w:tcPr>
+          <w:p>
+            <w:pPr>
+              <w:pStyle w:val="BodyText"/>
+            </w:pPr>
+            <w:r>
+              <w:t>Name</w:t>
+            </w:r>
+          </w:p>
+        </w:tc>
+        <w:tc>
+          <w:tcPr>
+            <w:tcW w:w="5241" w:type="dxa"/>
+          </w:tcPr>
+          <w:p>
+            <w:pPr>
+              <w:pStyle w:val="BodyText"/>
+            </w:pPr>
+            <w:r>
+              <w:t>description</w:t>
+            </w:r>
+          </w:p>
+        </w:tc>
+      </w:tr>
+      <w:tr>
+        <w:tc>
+          <w:tcPr>
+            <w:tcW w:w="1005" w:type="dxa"/>
+          </w:tcPr>
+          <w:p>
+            <w:pPr>
+              <w:pStyle w:val="BodyText"/>
+            </w:pPr>
+            <w:r>
+              <w:t>1</w:t>
+            </w:r>
+          </w:p>
+        </w:tc>
+        <w:tc>
+          <w:tcPr>
+            <w:tcW w:w="3101" w:type="dxa"/>
+          </w:tcPr>
+          <w:p>
+            <w:pPr>
+              <w:pStyle w:val="BodyText"/>
+            </w:pPr>
+            <w:r>
+              <w:t>Manager</w:t>
+            </w:r>
+            <w:r>
+              <w:t xml:space="preserve"> Key</w:t>
+            </w:r>
+          </w:p>
+        </w:tc>
+        <w:tc>
+          <w:tcPr>
+            <w:tcW w:w="5241" w:type="dxa"/>
+          </w:tcPr>
+          <w:p>
+            <w:pPr>
+              <w:pStyle w:val="BodyText"/>
+              <w:rPr>
+                <w:lang w:val="ru-RU"/>
+              </w:rPr>
+            </w:pPr>
+            <w:r>
+              <w:t>Pri</w:t>
+            </w:r>
+            <w:r>
+              <w:t>mary</w:t>
+            </w:r>
+            <w:r>
+              <w:rPr>
+                <w:lang w:val="ru-RU"/>
+              </w:rPr>
+              <w:t xml:space="preserve"> </w:t>
+            </w:r>
+            <w:r>
+              <w:t>Key</w:t>
+            </w:r>
+            <w:r>
+              <w:rPr>
+                <w:lang w:val="ru-RU"/>
+              </w:rPr>
+              <w:t xml:space="preserve"> </w:t>
+            </w:r>
+          </w:p>
+        </w:tc>
+      </w:tr>
+      <w:tr>
+        <w:tc>
+          <w:tcPr>
+            <w:tcW w:w="1005" w:type="dxa"/>
+          </w:tcPr>
+          <w:p>
+            <w:pPr>
+              <w:pStyle w:val="BodyText"/>
+            </w:pPr>
+            <w:r>
+              <w:t>2</w:t>
+            </w:r>
+          </w:p>
+        </w:tc>
+        <w:tc>
+          <w:tcPr>
+            <w:tcW w:w="3101" w:type="dxa"/>
+          </w:tcPr>
+          <w:p>
+            <w:pPr>
+              <w:pStyle w:val="BodyText"/>
+            </w:pPr>
+            <w:r>
+              <w:t>Manager</w:t>
+            </w:r>
+            <w:r>
+              <w:t xml:space="preserve"> ID</w:t>
+            </w:r>
+          </w:p>
+        </w:tc>
+        <w:tc>
+          <w:tcPr>
+            <w:tcW w:w="5241" w:type="dxa"/>
+          </w:tcPr>
+          <w:p>
+            <w:pPr>
+              <w:pStyle w:val="BodyText"/>
+            </w:pPr>
+            <w:r>
+              <w:t>Natural Key (</w:t>
+            </w:r>
+            <w:r>
+              <w:t>business key</w:t>
+            </w:r>
+            <w:r>
+              <w:t>)</w:t>
+            </w:r>
+          </w:p>
+        </w:tc>
+      </w:tr>
+      <w:tr>
+        <w:tc>
+          <w:tcPr>
+            <w:tcW w:w="1005" w:type="dxa"/>
+          </w:tcPr>
+          <w:p>
+            <w:pPr>
+              <w:pStyle w:val="BodyText"/>
+            </w:pPr>
+            <w:r>
+              <w:t>3</w:t>
+            </w:r>
+          </w:p>
+        </w:tc>
+        <w:tc>
+          <w:tcPr>
+            <w:tcW w:w="3101" w:type="dxa"/>
+          </w:tcPr>
+          <w:p>
+            <w:pPr>
+              <w:pStyle w:val="BodyText"/>
+            </w:pPr>
+            <w:r>
+              <w:t>Manager</w:t>
+            </w:r>
+            <w:r>
+              <w:t xml:space="preserve"> Name</w:t>
+            </w:r>
+          </w:p>
+        </w:tc>
+        <w:tc>
+          <w:tcPr>
+            <w:tcW w:w="5241" w:type="dxa"/>
+          </w:tcPr>
+          <w:p>
+            <w:pPr>
+              <w:pStyle w:val="BodyText"/>
+            </w:pPr>
+          </w:p>
+        </w:tc>
+      </w:tr>
+      <w:tr>
+        <w:tc>
+          <w:tcPr>
+            <w:tcW w:w="1005" w:type="dxa"/>
+          </w:tcPr>
+          <w:p>
+            <w:pPr>
+              <w:pStyle w:val="BodyText"/>
+            </w:pPr>
+            <w:r>
+              <w:t>4</w:t>
+            </w:r>
+          </w:p>
+        </w:tc>
+        <w:tc>
+          <w:tcPr>
+            <w:tcW w:w="3101" w:type="dxa"/>
+          </w:tcPr>
+          <w:p>
+            <w:pPr>
+              <w:pStyle w:val="BodyText"/>
+            </w:pPr>
+            <w:r>
+              <w:t>Manager</w:t>
+            </w:r>
+            <w:r>
+              <w:t xml:space="preserve"> Surname</w:t>
+            </w:r>
+          </w:p>
+        </w:tc>
+        <w:tc>
+          <w:tcPr>
+            <w:tcW w:w="5241" w:type="dxa"/>
+          </w:tcPr>
+          <w:p>
+            <w:pPr>
+              <w:pStyle w:val="BodyText"/>
+            </w:pPr>
+          </w:p>
+        </w:tc>
+      </w:tr>
+      <w:tr>
+        <w:tc>
+          <w:tcPr>
+            <w:tcW w:w="1005" w:type="dxa"/>
+          </w:tcPr>
+          <w:p>
+            <w:pPr>
+              <w:pStyle w:val="BodyText"/>
+            </w:pPr>
+            <w:r>
+              <w:t>5</w:t>
+            </w:r>
+          </w:p>
+        </w:tc>
+        <w:tc>
+          <w:tcPr>
+            <w:tcW w:w="3101" w:type="dxa"/>
+          </w:tcPr>
+          <w:p>
+            <w:pPr>
+              <w:pStyle w:val="BodyText"/>
+            </w:pPr>
+            <w:r>
+              <w:t>Manager</w:t>
+            </w:r>
+            <w:r>
+              <w:t xml:space="preserve"> Email</w:t>
+            </w:r>
+          </w:p>
+        </w:tc>
+        <w:tc>
+          <w:tcPr>
+            <w:tcW w:w="5241" w:type="dxa"/>
+          </w:tcPr>
+          <w:p>
+            <w:pPr>
+              <w:pStyle w:val="BodyText"/>
+            </w:pPr>
+          </w:p>
+        </w:tc>
+      </w:tr>
+      <w:tr>
+        <w:tc>
+          <w:tcPr>
+            <w:tcW w:w="1005" w:type="dxa"/>
+          </w:tcPr>
+          <w:p>
+            <w:pPr>
+              <w:pStyle w:val="BodyText"/>
+            </w:pPr>
+            <w:r>
+              <w:t>6</w:t>
+            </w:r>
+          </w:p>
+        </w:tc>
+        <w:tc>
+          <w:tcPr>
+            <w:tcW w:w="3101" w:type="dxa"/>
+          </w:tcPr>
+          <w:p>
+            <w:pPr>
+              <w:pStyle w:val="BodyText"/>
+            </w:pPr>
+            <w:r>
+              <w:t>Manager</w:t>
+            </w:r>
+            <w:r>
+              <w:t xml:space="preserve"> Phone </w:t>
+            </w:r>
+          </w:p>
+        </w:tc>
+        <w:tc>
+          <w:tcPr>
+            <w:tcW w:w="5241" w:type="dxa"/>
+          </w:tcPr>
+          <w:p>
+            <w:pPr>
+              <w:pStyle w:val="BodyText"/>
+            </w:pPr>
+          </w:p>
+        </w:tc>
+      </w:tr>
+    </w:tbl>
+    <w:p>
+      <w:pPr>
+        <w:pStyle w:val="BodyText"/>
+      </w:pPr>
+    </w:p>
+    <w:p>
+      <w:pPr>
+        <w:pStyle w:val="BodyText"/>
+        <w:rPr>
+          <w:lang w:val="ru-RU"/>
+        </w:rPr>
+      </w:pPr>
+    </w:p>
+    <w:p>
+      <w:pPr>
+        <w:pStyle w:val="Heading3"/>
+        <w:numPr>
+          <w:ilvl w:val="0"/>
+          <w:numId w:val="0"/>
+        </w:numPr>
+      </w:pPr>
+      <w:r>
+        <w:t>Product</w:t>
+      </w:r>
+      <w:r>
+        <w:t>Dim</w:t>
+      </w:r>
+    </w:p>
+    <w:p>
+      <w:pPr>
+        <w:pStyle w:val="BodyText"/>
+      </w:pPr>
+    </w:p>
+    <w:tbl>
+      <w:tblPr>
+        <w:tblStyle w:val="TableGrid"/>
+        <w:tblW w:w="0" w:type="auto"/>
+        <w:tblLook w:val="04A0" w:firstRow="1" w:lastRow="0" w:firstColumn="1" w:lastColumn="0" w:noHBand="0" w:noVBand="1"/>
+      </w:tblPr>
+      <w:tblGrid>
+        <w:gridCol w:w="1005"/>
+        <w:gridCol w:w="3101"/>
+        <w:gridCol w:w="5241"/>
+      </w:tblGrid>
+      <w:tr>
+        <w:tc>
+          <w:tcPr>
+            <w:tcW w:w="1005" w:type="dxa"/>
+          </w:tcPr>
+          <w:p>
+            <w:pPr>
+              <w:pStyle w:val="BodyText"/>
+            </w:pPr>
+            <w:r>
+              <w:t>#</w:t>
+            </w:r>
+          </w:p>
+        </w:tc>
+        <w:tc>
+          <w:tcPr>
+            <w:tcW w:w="3101" w:type="dxa"/>
+          </w:tcPr>
+          <w:p>
+            <w:pPr>
+              <w:pStyle w:val="BodyText"/>
+            </w:pPr>
+            <w:r>
+              <w:t>Name</w:t>
+            </w:r>
+          </w:p>
+        </w:tc>
+        <w:tc>
+          <w:tcPr>
+            <w:tcW w:w="5241" w:type="dxa"/>
+          </w:tcPr>
+          <w:p>
+            <w:pPr>
+              <w:pStyle w:val="BodyText"/>
+            </w:pPr>
+            <w:r>
+              <w:t>description</w:t>
+            </w:r>
+          </w:p>
+        </w:tc>
+      </w:tr>
+      <w:tr>
+        <w:tc>
+          <w:tcPr>
+            <w:tcW w:w="1005" w:type="dxa"/>
+          </w:tcPr>
+          <w:p>
+            <w:pPr>
+              <w:pStyle w:val="BodyText"/>
+            </w:pPr>
+            <w:r>
+              <w:t>1</w:t>
+            </w:r>
+          </w:p>
+        </w:tc>
+        <w:tc>
+          <w:tcPr>
+            <w:tcW w:w="3101" w:type="dxa"/>
+          </w:tcPr>
+          <w:p>
+            <w:pPr>
+              <w:pStyle w:val="BodyText"/>
+            </w:pPr>
+            <w:r>
+              <w:t>Product</w:t>
+            </w:r>
+            <w:r>
+              <w:t xml:space="preserve"> Key</w:t>
+            </w:r>
+          </w:p>
+        </w:tc>
+        <w:tc>
+          <w:tcPr>
+            <w:tcW w:w="5241" w:type="dxa"/>
+          </w:tcPr>
+          <w:p>
+            <w:pPr>
+              <w:pStyle w:val="BodyText"/>
+              <w:rPr>
+                <w:lang w:val="ru-RU"/>
+              </w:rPr>
+            </w:pPr>
+            <w:r>
+              <w:t>Pri</w:t>
+            </w:r>
+            <w:r>
+              <w:t>mary</w:t>
+            </w:r>
+            <w:r>
+              <w:rPr>
+                <w:lang w:val="ru-RU"/>
+              </w:rPr>
+              <w:t xml:space="preserve"> </w:t>
+            </w:r>
+            <w:r>
+              <w:t>Key</w:t>
+            </w:r>
+            <w:r>
+              <w:rPr>
+                <w:lang w:val="ru-RU"/>
+              </w:rPr>
+              <w:t xml:space="preserve"> </w:t>
+            </w:r>
+          </w:p>
+        </w:tc>
+      </w:tr>
+      <w:tr>
+        <w:tc>
+          <w:tcPr>
+            <w:tcW w:w="1005" w:type="dxa"/>
+          </w:tcPr>
+          <w:p>
+            <w:pPr>
+              <w:pStyle w:val="BodyText"/>
+            </w:pPr>
+            <w:r>
+              <w:t>2</w:t>
+            </w:r>
+          </w:p>
+        </w:tc>
+        <w:tc>
+          <w:tcPr>
+            <w:tcW w:w="3101" w:type="dxa"/>
+          </w:tcPr>
+          <w:p>
+            <w:pPr>
+              <w:pStyle w:val="BodyText"/>
+            </w:pPr>
+            <w:r>
+              <w:t>Product</w:t>
+            </w:r>
+            <w:r>
+              <w:t xml:space="preserve"> ID</w:t>
+            </w:r>
+          </w:p>
+        </w:tc>
+        <w:tc>
+          <w:tcPr>
+            <w:tcW w:w="5241" w:type="dxa"/>
+          </w:tcPr>
+          <w:p>
+            <w:pPr>
+              <w:pStyle w:val="BodyText"/>
+            </w:pPr>
+            <w:r>
+              <w:t xml:space="preserve">Natural Key </w:t>
+            </w:r>
+          </w:p>
+        </w:tc>
+      </w:tr>
+      <w:tr>
+        <w:tc>
+          <w:tcPr>
+            <w:tcW w:w="1005" w:type="dxa"/>
+          </w:tcPr>
+          <w:p>
+            <w:pPr>
+              <w:pStyle w:val="BodyText"/>
+            </w:pPr>
+            <w:r>
+              <w:t>3</w:t>
+            </w:r>
+          </w:p>
+        </w:tc>
+        <w:tc>
+          <w:tcPr>
+            <w:tcW w:w="3101" w:type="dxa"/>
+          </w:tcPr>
+          <w:p>
+            <w:pPr>
+              <w:pStyle w:val="BodyText"/>
+            </w:pPr>
+            <w:r>
+              <w:t>Product</w:t>
+            </w:r>
+            <w:r>
+              <w:t>Name</w:t>
+            </w:r>
+          </w:p>
+        </w:tc>
+        <w:tc>
+          <w:tcPr>
+            <w:tcW w:w="5241" w:type="dxa"/>
+          </w:tcPr>
+          <w:p>
+            <w:pPr>
+              <w:pStyle w:val="BodyText"/>
+            </w:pPr>
+          </w:p>
+        </w:tc>
+      </w:tr>
+      <w:tr>
+        <w:tc>
+          <w:tcPr>
+            <w:tcW w:w="1005" w:type="dxa"/>
+          </w:tcPr>
+          <w:p>
+            <w:pPr>
+              <w:pStyle w:val="BodyText"/>
+            </w:pPr>
+            <w:r>
+              <w:t>4</w:t>
+            </w:r>
+          </w:p>
+        </w:tc>
+        <w:tc>
+          <w:tcPr>
+            <w:tcW w:w="3101" w:type="dxa"/>
+          </w:tcPr>
+          <w:p>
+            <w:pPr>
+              <w:pStyle w:val="BodyText"/>
+            </w:pPr>
+            <w:r>
+              <w:t>Sub</w:t>
+            </w:r>
+            <w:r>
+              <w:t>Category ID</w:t>
+            </w:r>
+          </w:p>
+        </w:tc>
+        <w:tc>
+          <w:tcPr>
+            <w:tcW w:w="5241" w:type="dxa"/>
+          </w:tcPr>
+          <w:p>
+            <w:pPr>
+              <w:pStyle w:val="BodyText"/>
+            </w:pPr>
+          </w:p>
+        </w:tc>
+      </w:tr>
+      <w:tr>
+        <w:tc>
+          <w:tcPr>
+            <w:tcW w:w="1005" w:type="dxa"/>
+          </w:tcPr>
+          <w:p>
+            <w:pPr>
+              <w:pStyle w:val="BodyText"/>
+            </w:pPr>
+            <w:r>
+              <w:t>5</w:t>
+            </w:r>
+          </w:p>
+        </w:tc>
+        <w:tc>
+          <w:tcPr>
+            <w:tcW w:w="3101" w:type="dxa"/>
+          </w:tcPr>
+          <w:p>
+            <w:pPr>
+              <w:pStyle w:val="BodyText"/>
+            </w:pPr>
+            <w:r>
+              <w:t>UnitPrice</w:t>
+            </w:r>
+          </w:p>
+        </w:tc>
+        <w:tc>
+          <w:tcPr>
+            <w:tcW w:w="5241" w:type="dxa"/>
+          </w:tcPr>
+          <w:p>
+            <w:pPr>
+              <w:pStyle w:val="BodyText"/>
+            </w:pPr>
+          </w:p>
+        </w:tc>
+      </w:tr>
+      <w:tr>
+        <w:tc>
+          <w:tcPr>
+            <w:tcW w:w="1005" w:type="dxa"/>
+          </w:tcPr>
+          <w:p>
+            <w:pPr>
+              <w:pStyle w:val="BodyText"/>
+            </w:pPr>
+            <w:r>
+              <w:t>6</w:t>
+            </w:r>
+          </w:p>
+        </w:tc>
+        <w:tc>
+          <w:tcPr>
+            <w:tcW w:w="3101" w:type="dxa"/>
+          </w:tcPr>
+          <w:p>
+            <w:pPr>
+              <w:pStyle w:val="BodyText"/>
+            </w:pPr>
+            <w:r>
+              <w:t>ProductContainer</w:t>
+            </w:r>
+          </w:p>
+        </w:tc>
+        <w:tc>
+          <w:tcPr>
+            <w:tcW w:w="5241" w:type="dxa"/>
+          </w:tcPr>
+          <w:p>
+            <w:pPr>
+              <w:pStyle w:val="BodyText"/>
+            </w:pPr>
+            <w:r>
+              <w:t>Large box, JumboDrum etc.</w:t>
+            </w:r>
+          </w:p>
+        </w:tc>
+      </w:tr>
+      <w:tr>
+        <w:tc>
+          <w:tcPr>
+            <w:tcW w:w="1005" w:type="dxa"/>
+          </w:tcPr>
+          <w:p>
+            <w:pPr>
+              <w:pStyle w:val="BodyText"/>
+            </w:pPr>
+            <w:r>
+              <w:t>7</w:t>
+            </w:r>
+          </w:p>
+        </w:tc>
+        <w:tc>
+          <w:tcPr>
+            <w:tcW w:w="3101" w:type="dxa"/>
+          </w:tcPr>
+          <w:p>
+            <w:pPr>
+              <w:pStyle w:val="BodyText"/>
+            </w:pPr>
+            <w:r>
+              <w:t>Product</w:t>
+            </w:r>
+            <w:r>
+              <w:t>BaseMargin</w:t>
+            </w:r>
+          </w:p>
+        </w:tc>
+        <w:tc>
+          <w:tcPr>
+            <w:tcW w:w="5241" w:type="dxa"/>
+          </w:tcPr>
+          <w:p>
+            <w:pPr>
+              <w:pStyle w:val="BodyText"/>
+              <w:rPr>
+                <w:i/>
+                <w:lang w:val="ru-RU"/>
+              </w:rPr>
+            </w:pPr>
+            <w:r>
+              <w:rPr>
+                <w:i/>
+                <w:lang w:val="ru-RU"/>
+              </w:rPr>
+              <w:t xml:space="preserve">Средняя рентабельность бродукта </w:t>
+            </w:r>
+          </w:p>
+        </w:tc>
+      </w:tr>
+    </w:tbl>
+    <w:p>
+      <w:pPr>
+        <w:pStyle w:val="BodyText"/>
+        <w:rPr>
+          <w:lang w:val="ru-RU"/>
+        </w:rPr>
       </w:pPr>
       <w:bookmarkStart w:id="7" w:name="_GoBack"/>
       <w:bookmarkEnd w:id="7"/>
     </w:p>
     <w:p>
       <w:pPr>
+        <w:pStyle w:val="BodyText"/>
+        <w:rPr>
+          <w:i/>
+          <w:u w:val="single"/>
+        </w:rPr>
+      </w:pPr>
+      <w:r>
+        <w:rPr>
+          <w:i/>
+          <w:u w:val="single"/>
+        </w:rPr>
+        <w:t>-ReturnDim</w:t>
+      </w:r>
+    </w:p>
+    <w:tbl>
+      <w:tblPr>
+        <w:tblStyle w:val="TableGrid"/>
+        <w:tblW w:w="0" w:type="auto"/>
+        <w:tblLook w:val="04A0" w:firstRow="1" w:lastRow="0" w:firstColumn="1" w:lastColumn="0" w:noHBand="0" w:noVBand="1"/>
+      </w:tblPr>
+      <w:tblGrid>
+        <w:gridCol w:w="1005"/>
+        <w:gridCol w:w="3101"/>
+        <w:gridCol w:w="5241"/>
+      </w:tblGrid>
+      <w:tr>
+        <w:tc>
+          <w:tcPr>
+            <w:tcW w:w="1005" w:type="dxa"/>
+          </w:tcPr>
+          <w:p>
+            <w:pPr>
+              <w:pStyle w:val="BodyText"/>
+            </w:pPr>
+            <w:r>
+              <w:t>#</w:t>
+            </w:r>
+          </w:p>
+        </w:tc>
+        <w:tc>
+          <w:tcPr>
+            <w:tcW w:w="3101" w:type="dxa"/>
+          </w:tcPr>
+          <w:p>
+            <w:pPr>
+              <w:pStyle w:val="BodyText"/>
+            </w:pPr>
+            <w:r>
+              <w:t>Name</w:t>
+            </w:r>
+          </w:p>
+        </w:tc>
+        <w:tc>
+          <w:tcPr>
+            <w:tcW w:w="5241" w:type="dxa"/>
+          </w:tcPr>
+          <w:p>
+            <w:pPr>
+              <w:pStyle w:val="BodyText"/>
+            </w:pPr>
+            <w:r>
+              <w:t>description</w:t>
+            </w:r>
+          </w:p>
+        </w:tc>
+      </w:tr>
+      <w:tr>
+        <w:tc>
+          <w:tcPr>
+            <w:tcW w:w="1005" w:type="dxa"/>
+          </w:tcPr>
+          <w:p>
+            <w:pPr>
+              <w:pStyle w:val="BodyText"/>
+            </w:pPr>
+            <w:r>
+              <w:t>1</w:t>
+            </w:r>
+          </w:p>
+        </w:tc>
+        <w:tc>
+          <w:tcPr>
+            <w:tcW w:w="3101" w:type="dxa"/>
+          </w:tcPr>
+          <w:p>
+            <w:pPr>
+              <w:pStyle w:val="BodyText"/>
+            </w:pPr>
+            <w:r>
+              <w:t>ReturnId</w:t>
+            </w:r>
+          </w:p>
+        </w:tc>
+        <w:tc>
+          <w:tcPr>
+            <w:tcW w:w="5241" w:type="dxa"/>
+          </w:tcPr>
+          <w:p>
+            <w:pPr>
+              <w:pStyle w:val="BodyText"/>
+            </w:pPr>
+            <w:r>
+              <w:t>Pri</w:t>
+            </w:r>
+            <w:r>
+              <w:t>mary</w:t>
+            </w:r>
+            <w:r>
+              <w:rPr>
+                <w:lang w:val="ru-RU"/>
+              </w:rPr>
+              <w:t xml:space="preserve"> </w:t>
+            </w:r>
+            <w:r>
+              <w:t>Key</w:t>
+            </w:r>
+            <w:r>
+              <w:rPr>
+                <w:lang w:val="ru-RU"/>
+              </w:rPr>
+              <w:t xml:space="preserve"> </w:t>
+            </w:r>
+            <w:r>
+              <w:t xml:space="preserve"> (PK FK)</w:t>
+            </w:r>
+          </w:p>
+        </w:tc>
+      </w:tr>
+      <w:tr>
+        <w:tc>
+          <w:tcPr>
+            <w:tcW w:w="1005" w:type="dxa"/>
+          </w:tcPr>
+          <w:p>
+            <w:pPr>
+              <w:pStyle w:val="BodyText"/>
+            </w:pPr>
+            <w:r>
+              <w:t>2</w:t>
+            </w:r>
+          </w:p>
+        </w:tc>
+        <w:tc>
+          <w:tcPr>
+            <w:tcW w:w="3101" w:type="dxa"/>
+          </w:tcPr>
+          <w:p>
+            <w:pPr>
+              <w:pStyle w:val="BodyText"/>
+            </w:pPr>
+            <w:r>
+              <w:t>Order</w:t>
+            </w:r>
+            <w:r>
+              <w:t>ID</w:t>
+            </w:r>
+          </w:p>
+        </w:tc>
+        <w:tc>
+          <w:tcPr>
+            <w:tcW w:w="5241" w:type="dxa"/>
+          </w:tcPr>
+          <w:p>
+            <w:pPr>
+              <w:pStyle w:val="BodyText"/>
+            </w:pPr>
+            <w:r>
+              <w:t>Pri</w:t>
+            </w:r>
+            <w:r>
+              <w:t>mary</w:t>
+            </w:r>
+            <w:r>
+              <w:rPr>
+                <w:lang w:val="ru-RU"/>
+              </w:rPr>
+              <w:t xml:space="preserve"> </w:t>
+            </w:r>
+            <w:r>
+              <w:t>Key</w:t>
+            </w:r>
+            <w:r>
+              <w:t xml:space="preserve"> </w:t>
+            </w:r>
+            <w:r>
+              <w:t>(PK FK)</w:t>
+            </w:r>
+          </w:p>
+        </w:tc>
+      </w:tr>
+    </w:tbl>
+    <w:p>
+      <w:pPr>
+        <w:pStyle w:val="BodyText"/>
+        <w:rPr>
+          <w:i/>
+          <w:u w:val="single"/>
+        </w:rPr>
+      </w:pPr>
+    </w:p>
+    <w:p>
+      <w:pPr>
+        <w:pStyle w:val="BodyText"/>
+        <w:rPr>
+          <w:i/>
+          <w:u w:val="single"/>
+        </w:rPr>
+      </w:pPr>
+      <w:r>
+        <w:rPr>
+          <w:i/>
+          <w:u w:val="single"/>
+        </w:rPr>
+        <w:t>SubCategoryDim</w:t>
+      </w:r>
+    </w:p>
+    <w:tbl>
+      <w:tblPr>
+        <w:tblStyle w:val="TableGrid"/>
+        <w:tblW w:w="0" w:type="auto"/>
+        <w:tblLook w:val="04A0" w:firstRow="1" w:lastRow="0" w:firstColumn="1" w:lastColumn="0" w:noHBand="0" w:noVBand="1"/>
+      </w:tblPr>
+      <w:tblGrid>
+        <w:gridCol w:w="1005"/>
+        <w:gridCol w:w="3101"/>
+        <w:gridCol w:w="5241"/>
+      </w:tblGrid>
+      <w:tr>
+        <w:tc>
+          <w:tcPr>
+            <w:tcW w:w="1005" w:type="dxa"/>
+          </w:tcPr>
+          <w:p>
+            <w:pPr>
+              <w:pStyle w:val="BodyText"/>
+            </w:pPr>
+            <w:r>
+              <w:t>#</w:t>
+            </w:r>
+          </w:p>
+        </w:tc>
+        <w:tc>
+          <w:tcPr>
+            <w:tcW w:w="3101" w:type="dxa"/>
+          </w:tcPr>
+          <w:p>
+            <w:pPr>
+              <w:pStyle w:val="BodyText"/>
+            </w:pPr>
+            <w:r>
+              <w:t>Name</w:t>
+            </w:r>
+          </w:p>
+        </w:tc>
+        <w:tc>
+          <w:tcPr>
+            <w:tcW w:w="5241" w:type="dxa"/>
+          </w:tcPr>
+          <w:p>
+            <w:pPr>
+              <w:pStyle w:val="BodyText"/>
+            </w:pPr>
+            <w:r>
+              <w:t>description</w:t>
+            </w:r>
+          </w:p>
+        </w:tc>
+      </w:tr>
+      <w:tr>
+        <w:tc>
+          <w:tcPr>
+            <w:tcW w:w="1005" w:type="dxa"/>
+          </w:tcPr>
+          <w:p>
+            <w:pPr>
+              <w:pStyle w:val="BodyText"/>
+            </w:pPr>
+            <w:r>
+              <w:t>1</w:t>
+            </w:r>
+          </w:p>
+        </w:tc>
+        <w:tc>
+          <w:tcPr>
+            <w:tcW w:w="3101" w:type="dxa"/>
+          </w:tcPr>
+          <w:p>
+            <w:pPr>
+              <w:pStyle w:val="BodyText"/>
+            </w:pPr>
+            <w:r>
+              <w:t>SubCategory</w:t>
+            </w:r>
+            <w:r>
+              <w:t>Id</w:t>
+            </w:r>
+          </w:p>
+        </w:tc>
+        <w:tc>
+          <w:tcPr>
+            <w:tcW w:w="5241" w:type="dxa"/>
+          </w:tcPr>
+          <w:p>
+            <w:pPr>
+              <w:pStyle w:val="BodyText"/>
+            </w:pPr>
+            <w:r>
+              <w:t>Pri</w:t>
+            </w:r>
+            <w:r>
+              <w:t>mary</w:t>
+            </w:r>
+            <w:r>
+              <w:rPr>
+                <w:lang w:val="ru-RU"/>
+              </w:rPr>
+              <w:t xml:space="preserve"> </w:t>
+            </w:r>
+            <w:r>
+              <w:t>Key</w:t>
+            </w:r>
+            <w:r>
+              <w:rPr>
+                <w:lang w:val="ru-RU"/>
+              </w:rPr>
+              <w:t xml:space="preserve"> </w:t>
+            </w:r>
+            <w:r>
+              <w:t xml:space="preserve"> </w:t>
+            </w:r>
+          </w:p>
+        </w:tc>
+      </w:tr>
+      <w:tr>
+        <w:tc>
+          <w:tcPr>
+            <w:tcW w:w="1005" w:type="dxa"/>
+          </w:tcPr>
+          <w:p>
+            <w:pPr>
+              <w:pStyle w:val="BodyText"/>
+            </w:pPr>
+            <w:r>
+              <w:t>2</w:t>
+            </w:r>
+          </w:p>
+        </w:tc>
+        <w:tc>
+          <w:tcPr>
+            <w:tcW w:w="3101" w:type="dxa"/>
+          </w:tcPr>
+          <w:p>
+            <w:pPr>
+              <w:pStyle w:val="BodyText"/>
+            </w:pPr>
+            <w:r>
+              <w:t>SubCategory</w:t>
+            </w:r>
+            <w:r>
+              <w:t>Name</w:t>
+            </w:r>
+          </w:p>
+        </w:tc>
+        <w:tc>
+          <w:tcPr>
+            <w:tcW w:w="5241" w:type="dxa"/>
+          </w:tcPr>
+          <w:p>
+            <w:pPr>
+              <w:pStyle w:val="BodyText"/>
+            </w:pPr>
+          </w:p>
+        </w:tc>
+      </w:tr>
+      <w:tr>
+        <w:tc>
+          <w:tcPr>
+            <w:tcW w:w="1005" w:type="dxa"/>
+          </w:tcPr>
+          <w:p>
+            <w:pPr>
+              <w:pStyle w:val="BodyText"/>
+            </w:pPr>
+            <w:r>
+              <w:t>3</w:t>
+            </w:r>
+          </w:p>
+        </w:tc>
+        <w:tc>
+          <w:tcPr>
+            <w:tcW w:w="3101" w:type="dxa"/>
+          </w:tcPr>
+          <w:p>
+            <w:pPr>
+              <w:pStyle w:val="BodyText"/>
+              <w:rPr>
+                <w:i/>
+                <w:u w:val="single"/>
+              </w:rPr>
+            </w:pPr>
+            <w:r>
+              <w:t>CategoryId</w:t>
+            </w:r>
+          </w:p>
+        </w:tc>
+        <w:tc>
+          <w:tcPr>
+            <w:tcW w:w="5241" w:type="dxa"/>
+          </w:tcPr>
+          <w:p>
+            <w:pPr>
+              <w:pStyle w:val="BodyText"/>
+            </w:pPr>
+            <w:r>
+              <w:t>F</w:t>
+            </w:r>
+            <w:r>
+              <w:t xml:space="preserve">oreign </w:t>
+            </w:r>
+            <w:r>
+              <w:t>K</w:t>
+            </w:r>
+            <w:r>
+              <w:t>ey</w:t>
+            </w:r>
+          </w:p>
+        </w:tc>
+      </w:tr>
+    </w:tbl>
+    <w:p>
+      <w:pPr>
+        <w:pStyle w:val="BodyText"/>
+        <w:rPr>
+          <w:i/>
+          <w:u w:val="single"/>
+        </w:rPr>
+      </w:pPr>
+    </w:p>
+    <w:p>
+      <w:pPr>
+        <w:pStyle w:val="BodyText"/>
+        <w:rPr>
+          <w:i/>
+          <w:u w:val="single"/>
+        </w:rPr>
+      </w:pPr>
+      <w:r>
+        <w:rPr>
+          <w:i/>
+          <w:u w:val="single"/>
+        </w:rPr>
+        <w:t>CategoryDim</w:t>
+      </w:r>
+    </w:p>
+    <w:tbl>
+      <w:tblPr>
+        <w:tblStyle w:val="TableGrid"/>
+        <w:tblW w:w="0" w:type="auto"/>
+        <w:tblLook w:val="04A0" w:firstRow="1" w:lastRow="0" w:firstColumn="1" w:lastColumn="0" w:noHBand="0" w:noVBand="1"/>
+      </w:tblPr>
+      <w:tblGrid>
+        <w:gridCol w:w="1005"/>
+        <w:gridCol w:w="3101"/>
+        <w:gridCol w:w="5241"/>
+      </w:tblGrid>
+      <w:tr>
+        <w:tc>
+          <w:tcPr>
+            <w:tcW w:w="1005" w:type="dxa"/>
+          </w:tcPr>
+          <w:p>
+            <w:pPr>
+              <w:pStyle w:val="BodyText"/>
+            </w:pPr>
+            <w:r>
+              <w:t>#</w:t>
+            </w:r>
+          </w:p>
+        </w:tc>
+        <w:tc>
+          <w:tcPr>
+            <w:tcW w:w="3101" w:type="dxa"/>
+          </w:tcPr>
+          <w:p>
+            <w:pPr>
+              <w:pStyle w:val="BodyText"/>
+            </w:pPr>
+            <w:r>
+              <w:t>Name</w:t>
+            </w:r>
+          </w:p>
+        </w:tc>
+        <w:tc>
+          <w:tcPr>
+            <w:tcW w:w="5241" w:type="dxa"/>
+          </w:tcPr>
+          <w:p>
+            <w:pPr>
+              <w:pStyle w:val="BodyText"/>
+            </w:pPr>
+            <w:r>
+              <w:t>description</w:t>
+            </w:r>
+          </w:p>
+        </w:tc>
+      </w:tr>
+      <w:tr>
+        <w:tc>
+          <w:tcPr>
+            <w:tcW w:w="1005" w:type="dxa"/>
+          </w:tcPr>
+          <w:p>
+            <w:pPr>
+              <w:pStyle w:val="BodyText"/>
+            </w:pPr>
+            <w:r>
+              <w:t>1</w:t>
+            </w:r>
+          </w:p>
+        </w:tc>
+        <w:tc>
+          <w:tcPr>
+            <w:tcW w:w="3101" w:type="dxa"/>
+          </w:tcPr>
+          <w:p>
+            <w:pPr>
+              <w:pStyle w:val="BodyText"/>
+            </w:pPr>
+            <w:r>
+              <w:t>CategoryId</w:t>
+            </w:r>
+          </w:p>
+        </w:tc>
+        <w:tc>
+          <w:tcPr>
+            <w:tcW w:w="5241" w:type="dxa"/>
+          </w:tcPr>
+          <w:p>
+            <w:pPr>
+              <w:pStyle w:val="BodyText"/>
+            </w:pPr>
+          </w:p>
+        </w:tc>
+      </w:tr>
+      <w:tr>
+        <w:tc>
+          <w:tcPr>
+            <w:tcW w:w="1005" w:type="dxa"/>
+          </w:tcPr>
+          <w:p>
+            <w:pPr>
+              <w:pStyle w:val="BodyText"/>
+            </w:pPr>
+            <w:r>
+              <w:t>2</w:t>
+            </w:r>
+          </w:p>
+        </w:tc>
+        <w:tc>
+          <w:tcPr>
+            <w:tcW w:w="3101" w:type="dxa"/>
+          </w:tcPr>
+          <w:p>
+            <w:pPr>
+              <w:pStyle w:val="BodyText"/>
+            </w:pPr>
+            <w:r>
+              <w:t>CategoryName</w:t>
+            </w:r>
+          </w:p>
+        </w:tc>
+        <w:tc>
+          <w:tcPr>
+            <w:tcW w:w="5241" w:type="dxa"/>
+          </w:tcPr>
+          <w:p>
+            <w:pPr>
+              <w:pStyle w:val="BodyText"/>
+            </w:pPr>
+          </w:p>
+        </w:tc>
+      </w:tr>
+    </w:tbl>
+    <w:p>
+      <w:pPr>
+        <w:pStyle w:val="BodyText"/>
+        <w:rPr>
+          <w:i/>
+          <w:u w:val="single"/>
+        </w:rPr>
+      </w:pPr>
+    </w:p>
+    <w:p>
+      <w:pPr>
+        <w:pStyle w:val="BodyText"/>
+        <w:rPr>
+          <w:i/>
+          <w:u w:val="single"/>
+        </w:rPr>
+      </w:pPr>
+      <w:r>
+        <w:rPr>
+          <w:i/>
+          <w:u w:val="single"/>
+        </w:rPr>
+        <w:t>-ShipModeDim</w:t>
+      </w:r>
+    </w:p>
+    <w:tbl>
+      <w:tblPr>
+        <w:tblStyle w:val="TableGrid"/>
+        <w:tblW w:w="0" w:type="auto"/>
+        <w:tblLook w:val="04A0" w:firstRow="1" w:lastRow="0" w:firstColumn="1" w:lastColumn="0" w:noHBand="0" w:noVBand="1"/>
+      </w:tblPr>
+      <w:tblGrid>
+        <w:gridCol w:w="1005"/>
+        <w:gridCol w:w="3101"/>
+        <w:gridCol w:w="5241"/>
+      </w:tblGrid>
+      <w:tr>
+        <w:tc>
+          <w:tcPr>
+            <w:tcW w:w="1005" w:type="dxa"/>
+          </w:tcPr>
+          <w:p>
+            <w:pPr>
+              <w:pStyle w:val="BodyText"/>
+            </w:pPr>
+            <w:r>
+              <w:t>#</w:t>
+            </w:r>
+          </w:p>
+        </w:tc>
+        <w:tc>
+          <w:tcPr>
+            <w:tcW w:w="3101" w:type="dxa"/>
+          </w:tcPr>
+          <w:p>
+            <w:pPr>
+              <w:pStyle w:val="BodyText"/>
+            </w:pPr>
+            <w:r>
+              <w:t>Name</w:t>
+            </w:r>
+          </w:p>
+        </w:tc>
+        <w:tc>
+          <w:tcPr>
+            <w:tcW w:w="5241" w:type="dxa"/>
+          </w:tcPr>
+          <w:p>
+            <w:pPr>
+              <w:pStyle w:val="BodyText"/>
+            </w:pPr>
+            <w:r>
+              <w:t>description</w:t>
+            </w:r>
+          </w:p>
+        </w:tc>
+      </w:tr>
+      <w:tr>
+        <w:tc>
+          <w:tcPr>
+            <w:tcW w:w="1005" w:type="dxa"/>
+          </w:tcPr>
+          <w:p>
+            <w:pPr>
+              <w:pStyle w:val="BodyText"/>
+            </w:pPr>
+            <w:r>
+              <w:t>1</w:t>
+            </w:r>
+          </w:p>
+        </w:tc>
+        <w:tc>
+          <w:tcPr>
+            <w:tcW w:w="3101" w:type="dxa"/>
+          </w:tcPr>
+          <w:p>
+            <w:pPr>
+              <w:pStyle w:val="BodyText"/>
+            </w:pPr>
+            <w:r>
+              <w:t>ShipModeID</w:t>
+            </w:r>
+          </w:p>
+        </w:tc>
+        <w:tc>
+          <w:tcPr>
+            <w:tcW w:w="5241" w:type="dxa"/>
+          </w:tcPr>
+          <w:p>
+            <w:pPr>
+              <w:pStyle w:val="BodyText"/>
+            </w:pPr>
+            <w:r>
+              <w:t>Pri</w:t>
+            </w:r>
+            <w:r>
+              <w:t>mary</w:t>
+            </w:r>
+            <w:r>
+              <w:rPr>
+                <w:lang w:val="ru-RU"/>
+              </w:rPr>
+              <w:t xml:space="preserve"> </w:t>
+            </w:r>
+            <w:r>
+              <w:t>Key</w:t>
+            </w:r>
+            <w:r>
+              <w:rPr>
+                <w:lang w:val="ru-RU"/>
+              </w:rPr>
+              <w:t xml:space="preserve"> </w:t>
+            </w:r>
+            <w:r>
+              <w:t xml:space="preserve"> </w:t>
+            </w:r>
+          </w:p>
+        </w:tc>
+      </w:tr>
+      <w:tr>
+        <w:tc>
+          <w:tcPr>
+            <w:tcW w:w="1005" w:type="dxa"/>
+          </w:tcPr>
+          <w:p>
+            <w:pPr>
+              <w:pStyle w:val="BodyText"/>
+            </w:pPr>
+            <w:r>
+              <w:t>2</w:t>
+            </w:r>
+          </w:p>
+        </w:tc>
+        <w:tc>
+          <w:tcPr>
+            <w:tcW w:w="3101" w:type="dxa"/>
+          </w:tcPr>
+          <w:p>
+            <w:pPr>
+              <w:pStyle w:val="BodyText"/>
+            </w:pPr>
+            <w:r>
+              <w:t>ShipMode</w:t>
+            </w:r>
+          </w:p>
+        </w:tc>
+        <w:tc>
+          <w:tcPr>
+            <w:tcW w:w="5241" w:type="dxa"/>
+          </w:tcPr>
+          <w:p>
+            <w:pPr>
+              <w:pStyle w:val="BodyText"/>
+            </w:pPr>
+            <w:r>
+              <w:t>Means how order will be delivered (Regular Air, Delivery truck etc.)</w:t>
+            </w:r>
+          </w:p>
+        </w:tc>
+      </w:tr>
+    </w:tbl>
+    <w:p>
+      <w:pPr>
+        <w:pStyle w:val="BodyText"/>
+        <w:rPr>
+          <w:i/>
+          <w:u w:val="single"/>
+        </w:rPr>
+      </w:pPr>
+      <w:r>
+        <w:rPr>
+          <w:i/>
+          <w:u w:val="single"/>
+        </w:rPr>
+        <w:t>SegmentDim</w:t>
+      </w:r>
+    </w:p>
+    <w:tbl>
+      <w:tblPr>
+        <w:tblStyle w:val="TableGrid"/>
+        <w:tblW w:w="0" w:type="auto"/>
+        <w:tblLook w:val="04A0" w:firstRow="1" w:lastRow="0" w:firstColumn="1" w:lastColumn="0" w:noHBand="0" w:noVBand="1"/>
+      </w:tblPr>
+      <w:tblGrid>
+        <w:gridCol w:w="1005"/>
+        <w:gridCol w:w="3101"/>
+        <w:gridCol w:w="5241"/>
+      </w:tblGrid>
+      <w:tr>
+        <w:tc>
+          <w:tcPr>
+            <w:tcW w:w="1005" w:type="dxa"/>
+          </w:tcPr>
+          <w:p>
+            <w:pPr>
+              <w:pStyle w:val="BodyText"/>
+            </w:pPr>
+            <w:r>
+              <w:t>#</w:t>
+            </w:r>
+          </w:p>
+        </w:tc>
+        <w:tc>
+          <w:tcPr>
+            <w:tcW w:w="3101" w:type="dxa"/>
+          </w:tcPr>
+          <w:p>
+            <w:pPr>
+              <w:pStyle w:val="BodyText"/>
+            </w:pPr>
+            <w:r>
+              <w:t>Name</w:t>
+            </w:r>
+          </w:p>
+        </w:tc>
+        <w:tc>
+          <w:tcPr>
+            <w:tcW w:w="5241" w:type="dxa"/>
+          </w:tcPr>
+          <w:p>
+            <w:pPr>
+              <w:pStyle w:val="BodyText"/>
+            </w:pPr>
+            <w:r>
+              <w:t>Description</w:t>
+            </w:r>
+          </w:p>
+        </w:tc>
+      </w:tr>
+      <w:tr>
+        <w:tc>
+          <w:tcPr>
+            <w:tcW w:w="1005" w:type="dxa"/>
+          </w:tcPr>
+          <w:p>
+            <w:pPr>
+              <w:pStyle w:val="BodyText"/>
+            </w:pPr>
+            <w:r>
+              <w:lastRenderedPageBreak/>
+              <w:t>1</w:t>
+            </w:r>
+          </w:p>
+        </w:tc>
+        <w:tc>
+          <w:tcPr>
+            <w:tcW w:w="3101" w:type="dxa"/>
+          </w:tcPr>
+          <w:p>
+            <w:pPr>
+              <w:pStyle w:val="BodyText"/>
+            </w:pPr>
+            <w:r>
+              <w:t>SegmentID,</w:t>
+            </w:r>
+          </w:p>
+        </w:tc>
+        <w:tc>
+          <w:tcPr>
+            <w:tcW w:w="5241" w:type="dxa"/>
+          </w:tcPr>
+          <w:p>
+            <w:pPr>
+              <w:pStyle w:val="BodyText"/>
+            </w:pPr>
+            <w:r>
+              <w:t>Pri</w:t>
+            </w:r>
+            <w:r>
+              <w:t>mary</w:t>
+            </w:r>
+            <w:r>
+              <w:rPr>
+                <w:lang w:val="ru-RU"/>
+              </w:rPr>
+              <w:t xml:space="preserve"> </w:t>
+            </w:r>
+            <w:r>
+              <w:t>Key</w:t>
+            </w:r>
+            <w:r>
+              <w:rPr>
+                <w:lang w:val="ru-RU"/>
+              </w:rPr>
+              <w:t xml:space="preserve"> </w:t>
+            </w:r>
+            <w:r>
+              <w:t xml:space="preserve"> </w:t>
+            </w:r>
+          </w:p>
+        </w:tc>
+      </w:tr>
+      <w:tr>
+        <w:tc>
+          <w:tcPr>
+            <w:tcW w:w="1005" w:type="dxa"/>
+          </w:tcPr>
+          <w:p>
+            <w:pPr>
+              <w:pStyle w:val="BodyText"/>
+            </w:pPr>
+            <w:r>
+              <w:t>2</w:t>
+            </w:r>
+          </w:p>
+        </w:tc>
+        <w:tc>
+          <w:tcPr>
+            <w:tcW w:w="3101" w:type="dxa"/>
+          </w:tcPr>
+          <w:p>
+            <w:pPr>
+              <w:pStyle w:val="BodyText"/>
+            </w:pPr>
+            <w:r>
+              <w:t>Segment</w:t>
+            </w:r>
+          </w:p>
+        </w:tc>
+        <w:tc>
+          <w:tcPr>
+            <w:tcW w:w="5241" w:type="dxa"/>
+          </w:tcPr>
+          <w:p>
+            <w:pPr>
+              <w:pStyle w:val="BodyText"/>
+            </w:pPr>
+            <w:r>
+              <w:t>What type of business make this order (small business, home office. Etc.)</w:t>
+            </w:r>
+          </w:p>
+        </w:tc>
+      </w:tr>
+    </w:tbl>
+    <w:p>
+      <w:pPr>
+        <w:pStyle w:val="BodyText"/>
+        <w:rPr>
+          <w:i/>
+          <w:u w:val="single"/>
+        </w:rPr>
+      </w:pPr>
+    </w:p>
+    <w:p>
+      <w:pPr>
+        <w:pStyle w:val="BodyText"/>
+        <w:rPr>
+          <w:i/>
+          <w:u w:val="single"/>
+        </w:rPr>
+      </w:pPr>
+      <w:r>
+        <w:rPr>
+          <w:i/>
+          <w:u w:val="single"/>
+        </w:rPr>
+        <w:t xml:space="preserve">-OrderDim </w:t>
+      </w:r>
+    </w:p>
+    <w:p>
+      <w:pPr>
+        <w:pStyle w:val="BodyText"/>
+        <w:rPr>
+          <w:i/>
+          <w:u w:val="single"/>
+        </w:rPr>
+      </w:pPr>
+    </w:p>
+    <w:tbl>
+      <w:tblPr>
+        <w:tblStyle w:val="TableGrid"/>
+        <w:tblW w:w="0" w:type="auto"/>
+        <w:tblLook w:val="04A0" w:firstRow="1" w:lastRow="0" w:firstColumn="1" w:lastColumn="0" w:noHBand="0" w:noVBand="1"/>
+      </w:tblPr>
+      <w:tblGrid>
+        <w:gridCol w:w="1005"/>
+        <w:gridCol w:w="3101"/>
+        <w:gridCol w:w="5241"/>
+      </w:tblGrid>
+      <w:tr>
+        <w:tc>
+          <w:tcPr>
+            <w:tcW w:w="1005" w:type="dxa"/>
+          </w:tcPr>
+          <w:p>
+            <w:pPr>
+              <w:pStyle w:val="BodyText"/>
+            </w:pPr>
+            <w:r>
+              <w:t>#</w:t>
+            </w:r>
+          </w:p>
+        </w:tc>
+        <w:tc>
+          <w:tcPr>
+            <w:tcW w:w="3101" w:type="dxa"/>
+          </w:tcPr>
+          <w:p>
+            <w:pPr>
+              <w:pStyle w:val="BodyText"/>
+            </w:pPr>
+            <w:r>
+              <w:t>Name</w:t>
+            </w:r>
+          </w:p>
+        </w:tc>
+        <w:tc>
+          <w:tcPr>
+            <w:tcW w:w="5241" w:type="dxa"/>
+          </w:tcPr>
+          <w:p>
+            <w:pPr>
+              <w:pStyle w:val="BodyText"/>
+            </w:pPr>
+            <w:r>
+              <w:t>description</w:t>
+            </w:r>
+          </w:p>
+        </w:tc>
+      </w:tr>
+      <w:tr>
+        <w:tc>
+          <w:tcPr>
+            <w:tcW w:w="1005" w:type="dxa"/>
+          </w:tcPr>
+          <w:p>
+            <w:pPr>
+              <w:pStyle w:val="BodyText"/>
+            </w:pPr>
+            <w:r>
+              <w:t>1</w:t>
+            </w:r>
+          </w:p>
+        </w:tc>
+        <w:tc>
+          <w:tcPr>
+            <w:tcW w:w="3101" w:type="dxa"/>
+          </w:tcPr>
+          <w:p>
+            <w:pPr>
+              <w:pStyle w:val="BodyText"/>
+            </w:pPr>
+            <w:r>
+              <w:t>Order</w:t>
+            </w:r>
+            <w:r>
+              <w:t>Key</w:t>
+            </w:r>
+          </w:p>
+        </w:tc>
+        <w:tc>
+          <w:tcPr>
+            <w:tcW w:w="5241" w:type="dxa"/>
+          </w:tcPr>
+          <w:p>
+            <w:pPr>
+              <w:pStyle w:val="BodyText"/>
+            </w:pPr>
+            <w:r>
+              <w:t>Pri</w:t>
+            </w:r>
+            <w:r>
+              <w:t>mary</w:t>
+            </w:r>
+            <w:r>
+              <w:t xml:space="preserve"> </w:t>
+            </w:r>
+            <w:r>
+              <w:t>Key</w:t>
+            </w:r>
+            <w:r>
+              <w:t xml:space="preserve"> </w:t>
+            </w:r>
+            <w:r>
+              <w:t xml:space="preserve"> </w:t>
+            </w:r>
+          </w:p>
+        </w:tc>
+      </w:tr>
+      <w:tr>
+        <w:tc>
+          <w:tcPr>
+            <w:tcW w:w="1005" w:type="dxa"/>
+          </w:tcPr>
+          <w:p>
+            <w:pPr>
+              <w:pStyle w:val="BodyText"/>
+            </w:pPr>
+            <w:r>
+              <w:t>2</w:t>
+            </w:r>
+          </w:p>
+        </w:tc>
+        <w:tc>
+          <w:tcPr>
+            <w:tcW w:w="3101" w:type="dxa"/>
+          </w:tcPr>
+          <w:p>
+            <w:pPr>
+              <w:pStyle w:val="BodyText"/>
+            </w:pPr>
+            <w:r>
+              <w:t>OrderID</w:t>
+            </w:r>
+          </w:p>
+        </w:tc>
+        <w:tc>
+          <w:tcPr>
+            <w:tcW w:w="5241" w:type="dxa"/>
+          </w:tcPr>
+          <w:p>
+            <w:pPr>
+              <w:pStyle w:val="BodyText"/>
+            </w:pPr>
+            <w:r>
+              <w:t>Natural Key</w:t>
+            </w:r>
+          </w:p>
+        </w:tc>
+      </w:tr>
+      <w:tr>
+        <w:tc>
+          <w:tcPr>
+            <w:tcW w:w="1005" w:type="dxa"/>
+          </w:tcPr>
+          <w:p>
+            <w:pPr>
+              <w:pStyle w:val="BodyText"/>
+            </w:pPr>
+            <w:r>
+              <w:t>3</w:t>
+            </w:r>
+          </w:p>
+        </w:tc>
+        <w:tc>
+          <w:tcPr>
+            <w:tcW w:w="3101" w:type="dxa"/>
+          </w:tcPr>
+          <w:p>
+            <w:pPr>
+              <w:pStyle w:val="BodyText"/>
+            </w:pPr>
+            <w:r>
+              <w:t>CustomerId,</w:t>
+            </w:r>
+          </w:p>
+        </w:tc>
+        <w:tc>
+          <w:tcPr>
+            <w:tcW w:w="5241" w:type="dxa"/>
+          </w:tcPr>
+          <w:p>
+            <w:pPr>
+              <w:pStyle w:val="BodyText"/>
+            </w:pPr>
+          </w:p>
+        </w:tc>
+      </w:tr>
+      <w:tr>
+        <w:tc>
+          <w:tcPr>
+            <w:tcW w:w="1005" w:type="dxa"/>
+          </w:tcPr>
+          <w:p>
+            <w:pPr>
+              <w:pStyle w:val="BodyText"/>
+            </w:pPr>
+            <w:r>
+              <w:t>4</w:t>
+            </w:r>
+          </w:p>
+        </w:tc>
+        <w:tc>
+          <w:tcPr>
+            <w:tcW w:w="3101" w:type="dxa"/>
+          </w:tcPr>
+          <w:p>
+            <w:pPr>
+              <w:pStyle w:val="BodyText"/>
+            </w:pPr>
+            <w:r>
+              <w:t>ProductID</w:t>
+            </w:r>
+          </w:p>
+        </w:tc>
+        <w:tc>
+          <w:tcPr>
+            <w:tcW w:w="5241" w:type="dxa"/>
+          </w:tcPr>
+          <w:p>
+            <w:pPr>
+              <w:pStyle w:val="BodyText"/>
+            </w:pPr>
+          </w:p>
+        </w:tc>
+      </w:tr>
+      <w:tr>
+        <w:tc>
+          <w:tcPr>
+            <w:tcW w:w="1005" w:type="dxa"/>
+          </w:tcPr>
+          <w:p>
+            <w:pPr>
+              <w:pStyle w:val="BodyText"/>
+            </w:pPr>
+            <w:r>
+              <w:t>5</w:t>
+            </w:r>
+          </w:p>
+        </w:tc>
+        <w:tc>
+          <w:tcPr>
+            <w:tcW w:w="3101" w:type="dxa"/>
+          </w:tcPr>
+          <w:p>
+            <w:pPr>
+              <w:pStyle w:val="BodyText"/>
+            </w:pPr>
+            <w:r>
+              <w:t>Start_Date</w:t>
+            </w:r>
+          </w:p>
+        </w:tc>
+        <w:tc>
+          <w:tcPr>
+            <w:tcW w:w="5241" w:type="dxa"/>
+          </w:tcPr>
+          <w:p>
+            <w:pPr>
+              <w:pStyle w:val="BodyText"/>
+            </w:pPr>
+          </w:p>
+        </w:tc>
+      </w:tr>
+      <w:tr>
+        <w:tc>
+          <w:tcPr>
+            <w:tcW w:w="1005" w:type="dxa"/>
+          </w:tcPr>
+          <w:p>
+            <w:pPr>
+              <w:pStyle w:val="BodyText"/>
+            </w:pPr>
+            <w:r>
+              <w:t>6</w:t>
+            </w:r>
+          </w:p>
+        </w:tc>
+        <w:tc>
+          <w:tcPr>
+            <w:tcW w:w="3101" w:type="dxa"/>
+          </w:tcPr>
+          <w:p>
+            <w:pPr>
+              <w:pStyle w:val="BodyText"/>
+            </w:pPr>
+            <w:r>
+              <w:t>End_Date</w:t>
+            </w:r>
+          </w:p>
+        </w:tc>
+        <w:tc>
+          <w:tcPr>
+            <w:tcW w:w="5241" w:type="dxa"/>
+          </w:tcPr>
+          <w:p>
+            <w:pPr>
+              <w:pStyle w:val="BodyText"/>
+            </w:pPr>
+          </w:p>
+        </w:tc>
+      </w:tr>
+      <w:tr>
+        <w:tc>
+          <w:tcPr>
+            <w:tcW w:w="1005" w:type="dxa"/>
+          </w:tcPr>
+          <w:p>
+            <w:pPr>
+              <w:pStyle w:val="BodyText"/>
+            </w:pPr>
+            <w:r>
+              <w:t>7</w:t>
+            </w:r>
+          </w:p>
+        </w:tc>
+        <w:tc>
+          <w:tcPr>
+            <w:tcW w:w="3101" w:type="dxa"/>
+          </w:tcPr>
+          <w:p>
+            <w:pPr>
+              <w:pStyle w:val="BodyText"/>
+            </w:pPr>
+            <w:r>
+              <w:t>In_Process</w:t>
+            </w:r>
+          </w:p>
+        </w:tc>
+        <w:tc>
+          <w:tcPr>
+            <w:tcW w:w="5241" w:type="dxa"/>
+          </w:tcPr>
+          <w:p>
+            <w:pPr>
+              <w:pStyle w:val="BodyText"/>
+            </w:pPr>
+          </w:p>
+        </w:tc>
+      </w:tr>
+      <w:tr>
+        <w:tc>
+          <w:tcPr>
+            <w:tcW w:w="1005" w:type="dxa"/>
+          </w:tcPr>
+          <w:p>
+            <w:pPr>
+              <w:pStyle w:val="BodyText"/>
+            </w:pPr>
+            <w:r>
+              <w:t>8</w:t>
+            </w:r>
+          </w:p>
+        </w:tc>
+        <w:tc>
+          <w:tcPr>
+            <w:tcW w:w="3101" w:type="dxa"/>
+          </w:tcPr>
+          <w:p>
+            <w:pPr>
+              <w:pStyle w:val="BodyText"/>
+            </w:pPr>
+            <w:r>
+              <w:t>ShipModeID</w:t>
+            </w:r>
+          </w:p>
+        </w:tc>
+        <w:tc>
+          <w:tcPr>
+            <w:tcW w:w="5241" w:type="dxa"/>
+          </w:tcPr>
+          <w:p>
+            <w:pPr>
+              <w:pStyle w:val="BodyText"/>
+              <w:rPr>
+                <w:lang w:val="ru-RU"/>
+              </w:rPr>
+            </w:pPr>
+            <w:r>
+              <w:t>Foreign key</w:t>
+            </w:r>
+            <w:r>
+              <w:rPr>
+                <w:lang w:val="ru-RU"/>
+              </w:rPr>
+              <w:t xml:space="preserve"> ()</w:t>
+            </w:r>
+          </w:p>
+        </w:tc>
+      </w:tr>
+      <w:tr>
+        <w:tc>
+          <w:tcPr>
+            <w:tcW w:w="1005" w:type="dxa"/>
+          </w:tcPr>
+          <w:p>
+            <w:pPr>
+              <w:pStyle w:val="BodyText"/>
+            </w:pPr>
+            <w:r>
+              <w:t>9</w:t>
+            </w:r>
+          </w:p>
+        </w:tc>
+        <w:tc>
+          <w:tcPr>
+            <w:tcW w:w="3101" w:type="dxa"/>
+          </w:tcPr>
+          <w:p>
+            <w:pPr>
+              <w:pStyle w:val="BodyText"/>
+            </w:pPr>
+            <w:r>
+              <w:t>OrderQuantity</w:t>
+            </w:r>
+          </w:p>
+        </w:tc>
+        <w:tc>
+          <w:tcPr>
+            <w:tcW w:w="5241" w:type="dxa"/>
+          </w:tcPr>
+          <w:p>
+            <w:pPr>
+              <w:pStyle w:val="BodyText"/>
+            </w:pPr>
+          </w:p>
+        </w:tc>
+      </w:tr>
+      <w:tr>
+        <w:tc>
+          <w:tcPr>
+            <w:tcW w:w="1005" w:type="dxa"/>
+          </w:tcPr>
+          <w:p>
+            <w:pPr>
+              <w:pStyle w:val="BodyText"/>
+            </w:pPr>
+            <w:r>
+              <w:t>10</w:t>
+            </w:r>
+          </w:p>
+        </w:tc>
+        <w:tc>
+          <w:tcPr>
+            <w:tcW w:w="3101" w:type="dxa"/>
+          </w:tcPr>
+          <w:p>
+            <w:pPr>
+              <w:pStyle w:val="BodyText"/>
+            </w:pPr>
+            <w:r>
+              <w:t>Profit</w:t>
+            </w:r>
+          </w:p>
+        </w:tc>
+        <w:tc>
+          <w:tcPr>
+            <w:tcW w:w="5241" w:type="dxa"/>
+          </w:tcPr>
+          <w:p>
+            <w:pPr>
+              <w:pStyle w:val="BodyText"/>
+            </w:pPr>
+          </w:p>
+        </w:tc>
+      </w:tr>
+      <w:tr>
+        <w:tc>
+          <w:tcPr>
+            <w:tcW w:w="1005" w:type="dxa"/>
+          </w:tcPr>
+          <w:p>
+            <w:pPr>
+              <w:pStyle w:val="BodyText"/>
+            </w:pPr>
+            <w:r>
+              <w:t>11</w:t>
+            </w:r>
+          </w:p>
+        </w:tc>
+        <w:tc>
+          <w:tcPr>
+            <w:tcW w:w="3101" w:type="dxa"/>
+          </w:tcPr>
+          <w:p>
+            <w:pPr>
+              <w:pStyle w:val="BodyText"/>
+            </w:pPr>
+            <w:r>
+              <w:t>Discount</w:t>
+            </w:r>
+          </w:p>
+        </w:tc>
+        <w:tc>
+          <w:tcPr>
+            <w:tcW w:w="5241" w:type="dxa"/>
+          </w:tcPr>
+          <w:p>
+            <w:pPr>
+              <w:pStyle w:val="BodyText"/>
+            </w:pPr>
+          </w:p>
+        </w:tc>
+      </w:tr>
+      <w:tr>
+        <w:tc>
+          <w:tcPr>
+            <w:tcW w:w="1005" w:type="dxa"/>
+          </w:tcPr>
+          <w:p>
+            <w:pPr>
+              <w:pStyle w:val="BodyText"/>
+            </w:pPr>
+            <w:r>
+              <w:t>12</w:t>
+            </w:r>
+          </w:p>
+        </w:tc>
+        <w:tc>
+          <w:tcPr>
+            <w:tcW w:w="3101" w:type="dxa"/>
+          </w:tcPr>
+          <w:p>
+            <w:pPr>
+              <w:pStyle w:val="BodyText"/>
+            </w:pPr>
+            <w:r>
+              <w:t>ShipimgCost</w:t>
+            </w:r>
+          </w:p>
+        </w:tc>
+        <w:tc>
+          <w:tcPr>
+            <w:tcW w:w="5241" w:type="dxa"/>
+          </w:tcPr>
+          <w:p>
+            <w:pPr>
+              <w:pStyle w:val="BodyText"/>
+            </w:pPr>
+          </w:p>
+        </w:tc>
+      </w:tr>
+      <w:tr>
+        <w:tc>
+          <w:tcPr>
+            <w:tcW w:w="1005" w:type="dxa"/>
+          </w:tcPr>
+          <w:p>
+            <w:pPr>
+              <w:pStyle w:val="BodyText"/>
+            </w:pPr>
+            <w:r>
+              <w:t>13</w:t>
+            </w:r>
+          </w:p>
+        </w:tc>
+        <w:tc>
+          <w:tcPr>
+            <w:tcW w:w="3101" w:type="dxa"/>
+          </w:tcPr>
+          <w:p>
+            <w:pPr>
+              <w:pStyle w:val="BodyText"/>
+            </w:pPr>
+            <w:r>
+              <w:t>Sales</w:t>
+            </w:r>
+          </w:p>
+        </w:tc>
+        <w:tc>
+          <w:tcPr>
+            <w:tcW w:w="5241" w:type="dxa"/>
+          </w:tcPr>
+          <w:p>
+            <w:pPr>
+              <w:pStyle w:val="BodyText"/>
+            </w:pPr>
+          </w:p>
+        </w:tc>
+      </w:tr>
+      <w:tr>
+        <w:tc>
+          <w:tcPr>
+            <w:tcW w:w="1005" w:type="dxa"/>
+          </w:tcPr>
+          <w:p>
+            <w:pPr>
+              <w:pStyle w:val="BodyText"/>
+            </w:pPr>
+            <w:r>
+              <w:t>14</w:t>
+            </w:r>
+          </w:p>
+        </w:tc>
+        <w:tc>
+          <w:tcPr>
+            <w:tcW w:w="3101" w:type="dxa"/>
+          </w:tcPr>
+          <w:p>
+            <w:pPr>
+              <w:pStyle w:val="BodyText"/>
+            </w:pPr>
+            <w:r>
+              <w:t>OrderPriority</w:t>
+            </w:r>
+          </w:p>
+        </w:tc>
+        <w:tc>
+          <w:tcPr>
+            <w:tcW w:w="5241" w:type="dxa"/>
+          </w:tcPr>
+          <w:p>
+            <w:pPr>
+              <w:pStyle w:val="BodyText"/>
+            </w:pPr>
+            <w:r>
+              <w:t xml:space="preserve">Low, Medium , </w:t>
+            </w:r>
+            <w:r>
+              <w:t>High,</w:t>
+            </w:r>
+            <w:r>
+              <w:t xml:space="preserve"> Critical, Non Specified</w:t>
+            </w:r>
+          </w:p>
+        </w:tc>
+      </w:tr>
+      <w:tr>
+        <w:tc>
+          <w:tcPr>
+            <w:tcW w:w="1005" w:type="dxa"/>
+          </w:tcPr>
+          <w:p>
+            <w:pPr>
+              <w:pStyle w:val="BodyText"/>
+            </w:pPr>
+            <w:r>
+              <w:t>15</w:t>
+            </w:r>
+          </w:p>
+        </w:tc>
+        <w:tc>
+          <w:tcPr>
+            <w:tcW w:w="3101" w:type="dxa"/>
+          </w:tcPr>
+          <w:p>
+            <w:pPr>
+              <w:pStyle w:val="BodyText"/>
+            </w:pPr>
+            <w:r>
+              <w:rPr>
+                <w:lang w:val="ru-RU"/>
+              </w:rPr>
+              <w:t>С</w:t>
+            </w:r>
+            <w:r>
+              <w:t>ustomer</w:t>
+            </w:r>
+            <w:r>
+              <w:t>SegmentID</w:t>
+            </w:r>
+          </w:p>
+        </w:tc>
+        <w:tc>
+          <w:tcPr>
+            <w:tcW w:w="5241" w:type="dxa"/>
+          </w:tcPr>
+          <w:p>
+            <w:pPr>
+              <w:pStyle w:val="BodyText"/>
+            </w:pPr>
+          </w:p>
+        </w:tc>
+      </w:tr>
+    </w:tbl>
+    <w:p>
+      <w:pPr>
         <w:pStyle w:val="Heading1"/>
+        <w:numPr>
+          <w:ilvl w:val="0"/>
+          <w:numId w:val="0"/>
+        </w:numPr>
       </w:pPr>
       <w:bookmarkStart w:id="8" w:name="_Toc412572574"/>
+    </w:p>
+    <w:p>
+      <w:pPr>
+        <w:widowControl/>
+        <w:spacing w:line="240" w:lineRule="auto"/>
+      </w:pPr>
       <w:r>
+        <w:br w:type="page"/>
+      </w:r>
+    </w:p>
+    <w:p>
+      <w:pPr>
+        <w:pStyle w:val="Heading1"/>
+      </w:pPr>
+      <w:r>
+        <w:lastRenderedPageBreak/>
         <w:t>Logical Scheme</w:t>
       </w:r>
       <w:bookmarkEnd w:id="8"/>
@@ -1847,6 +4691,56 @@
         <w:t>Fact Table Partitioning Strategy</w:t>
       </w:r>
       <w:bookmarkEnd w:id="10"/>
+    </w:p>
+    <w:p>
+      <w:pPr>
+        <w:pStyle w:val="BodyText"/>
+        <w:rPr>
+          <w:lang w:val="ru-RU"/>
+        </w:rPr>
+      </w:pPr>
+      <w:r>
+        <w:rPr>
+          <w:lang w:val="ru-RU"/>
+        </w:rPr>
+        <w:t>Партиционирование будет происходить по датам для того, чтобы можно было просматривать продажи в определённом промежутке времени. Также, партиционирвоание можно проводить по</w:t>
+      </w:r>
+      <w:r>
+        <w:rPr>
+          <w:lang w:val="ru-RU"/>
+        </w:rPr>
+        <w:t xml:space="preserve"> </w:t>
+      </w:r>
+      <w:r>
+        <w:rPr>
+          <w:lang w:val="ru-RU"/>
+        </w:rPr>
+        <w:t xml:space="preserve"> элементу списка , такой способ фрагментации идеально подходит , когда в заданной колонке используется ограниченное число значений.</w:t>
+      </w:r>
+      <w:r>
+        <w:rPr>
+          <w:lang w:val="ru-RU"/>
+        </w:rPr>
+        <w:t xml:space="preserve"> В данном случае партиционирование имеет смысл проводить по колонке </w:t>
+      </w:r>
+      <w:r>
+        <w:t>ShipMode</w:t>
+      </w:r>
+      <w:r>
+        <w:rPr>
+          <w:lang w:val="ru-RU"/>
+        </w:rPr>
+        <w:t xml:space="preserve"> и </w:t>
+      </w:r>
+      <w:r>
+        <w:t>OrderPriority</w:t>
+      </w:r>
+      <w:r>
+        <w:rPr>
+          <w:lang w:val="ru-RU"/>
+        </w:rPr>
+        <w:t xml:space="preserve">, для того чтобы можно быо анализировать продажи в этих разрезах. </w:t>
+      </w:r>
     </w:p>
     <w:p>
       <w:pPr>
@@ -2028,7 +4922,7 @@
             <w:rPr>
               <w:noProof/>
             </w:rPr>
-            <w:t>5</w:t>
+            <w:t>8</w:t>
           </w:r>
           <w:r>
             <w:rPr>
@@ -2039,27 +4933,14 @@
           <w:r>
             <w:t>/</w:t>
           </w:r>
-          <w:r>
-            <w:fldChar w:fldCharType="begin"/>
-          </w:r>
-          <w:r>
-            <w:instrText xml:space="preserve"> NUMPAGES </w:instrText>
-          </w:r>
-          <w:r>
-            <w:fldChar w:fldCharType="separate"/>
-          </w:r>
-          <w:r>
-            <w:rPr>
-              <w:noProof/>
-            </w:rPr>
-            <w:t>5</w:t>
-          </w:r>
-          <w:r>
-            <w:rPr>
-              <w:noProof/>
-            </w:rPr>
-            <w:fldChar w:fldCharType="end"/>
-          </w:r>
+          <w:fldSimple w:instr=" NUMPAGES ">
+            <w:r>
+              <w:rPr>
+                <w:noProof/>
+              </w:rPr>
+              <w:t>8</w:t>
+            </w:r>
+          </w:fldSimple>
         </w:p>
       </w:tc>
     </w:tr>
@@ -2195,19 +5076,7 @@
             <w:rPr>
               <w:sz w:val="16"/>
             </w:rPr>
-            <w:t>© EPAM Systems</w:t>
-          </w:r>
-          <w:r>
-            <w:rPr>
-              <w:sz w:val="16"/>
-            </w:rPr>
-            <w:t>, RD Dep.</w:t>
-          </w:r>
-          <w:r>
-            <w:rPr>
-              <w:sz w:val="16"/>
-            </w:rPr>
-            <w:t xml:space="preserve">, </w:t>
+            <w:t xml:space="preserve">© EPAM Systems, RD Dep., </w:t>
           </w:r>
           <w:r>
             <w:rPr>
@@ -2281,27 +5150,14 @@
           <w:r>
             <w:t>/</w:t>
           </w:r>
-          <w:r>
-            <w:fldChar w:fldCharType="begin"/>
-          </w:r>
-          <w:r>
-            <w:instrText xml:space="preserve"> NUMPAGES </w:instrText>
-          </w:r>
-          <w:r>
-            <w:fldChar w:fldCharType="separate"/>
-          </w:r>
-          <w:r>
-            <w:rPr>
-              <w:noProof/>
-            </w:rPr>
-            <w:t>5</w:t>
-          </w:r>
-          <w:r>
-            <w:rPr>
-              <w:noProof/>
-            </w:rPr>
-            <w:fldChar w:fldCharType="end"/>
-          </w:r>
+          <w:fldSimple w:instr=" NUMPAGES ">
+            <w:r>
+              <w:rPr>
+                <w:noProof/>
+              </w:rPr>
+              <w:t>8</w:t>
+            </w:r>
+          </w:fldSimple>
         </w:p>
       </w:tc>
     </w:tr>
@@ -2380,27 +5236,14 @@
             </w:rPr>
             <w:t xml:space="preserve"> </w:t>
           </w:r>
-          <w:r>
-            <w:fldChar w:fldCharType="begin"/>
-          </w:r>
-          <w:r>
-            <w:instrText xml:space="preserve"> TITLE  \* MERGEFORMAT </w:instrText>
-          </w:r>
-          <w:r>
-            <w:fldChar w:fldCharType="separate"/>
-          </w:r>
-          <w:r>
-            <w:rPr>
-              <w:b/>
-            </w:rPr>
-            <w:t>Any Title</w:t>
-          </w:r>
-          <w:r>
-            <w:rPr>
-              <w:b/>
-            </w:rPr>
-            <w:fldChar w:fldCharType="end"/>
-          </w:r>
+          <w:fldSimple w:instr=" TITLE  \* MERGEFORMAT ">
+            <w:r>
+              <w:rPr>
+                <w:b/>
+              </w:rPr>
+              <w:t>Any Title</w:t>
+            </w:r>
+          </w:fldSimple>
         </w:p>
       </w:tc>
       <w:tc>
@@ -2420,27 +5263,14 @@
               <w:b/>
             </w:rPr>
           </w:pPr>
-          <w:r>
-            <w:fldChar w:fldCharType="begin"/>
-          </w:r>
-          <w:r>
-            <w:instrText xml:space="preserve"> DOCPROPERTY  Classification  \* MERGEFORMAT </w:instrText>
-          </w:r>
-          <w:r>
-            <w:fldChar w:fldCharType="separate"/>
-          </w:r>
-          <w:r>
-            <w:rPr>
-              <w:b/>
-            </w:rPr>
-            <w:t>Confidential</w:t>
-          </w:r>
-          <w:r>
-            <w:rPr>
-              <w:b/>
-            </w:rPr>
-            <w:fldChar w:fldCharType="end"/>
-          </w:r>
+          <w:fldSimple w:instr=" DOCPROPERTY  Classification  \* MERGEFORMAT ">
+            <w:r>
+              <w:rPr>
+                <w:b/>
+              </w:rPr>
+              <w:t>Confidential</w:t>
+            </w:r>
+          </w:fldSimple>
         </w:p>
       </w:tc>
     </w:tr>
@@ -2545,7 +5375,7 @@
               <w:sz w:val="16"/>
               <w:szCs w:val="16"/>
             </w:rPr>
-            <w:t>09-Nov-2017 17:35</w:t>
+            <w:t>14-Nov-2017 14:10</w:t>
           </w:r>
           <w:r>
             <w:rPr>
@@ -2617,27 +5447,17 @@
             </w:rPr>
             <w:t xml:space="preserve"> </w:t>
           </w:r>
-          <w:r>
-            <w:fldChar w:fldCharType="begin"/>
-          </w:r>
-          <w:r>
-            <w:instrText xml:space="preserve"> TITLE  \* MERGEFORMAT </w:instrText>
-          </w:r>
-          <w:r>
-            <w:fldChar w:fldCharType="separate"/>
-          </w:r>
-          <w:r>
-            <w:rPr>
-              <w:b/>
-            </w:rPr>
-            <w:t xml:space="preserve">MTN.BI.07 </w:t>
-          </w:r>
-          <w:r>
-            <w:t>Oracle Relational Structures</w:t>
-          </w:r>
-          <w:r>
-            <w:fldChar w:fldCharType="end"/>
-          </w:r>
+          <w:fldSimple w:instr=" TITLE  \* MERGEFORMAT ">
+            <w:r>
+              <w:rPr>
+                <w:b/>
+              </w:rPr>
+              <w:t xml:space="preserve">MTN.BI.07 </w:t>
+            </w:r>
+            <w:r>
+              <w:t>Oracle Relational Structures</w:t>
+            </w:r>
+          </w:fldSimple>
         </w:p>
       </w:tc>
       <w:tc>
@@ -2657,27 +5477,14 @@
               <w:b/>
             </w:rPr>
           </w:pPr>
-          <w:r>
-            <w:fldChar w:fldCharType="begin"/>
-          </w:r>
-          <w:r>
-            <w:instrText xml:space="preserve"> DOCPROPERTY  Classification  \* MERGEFORMAT </w:instrText>
-          </w:r>
-          <w:r>
-            <w:fldChar w:fldCharType="separate"/>
-          </w:r>
-          <w:r>
-            <w:rPr>
-              <w:b/>
-            </w:rPr>
-            <w:t>Confidential</w:t>
-          </w:r>
-          <w:r>
-            <w:rPr>
-              <w:b/>
-            </w:rPr>
-            <w:fldChar w:fldCharType="end"/>
-          </w:r>
+          <w:fldSimple w:instr=" DOCPROPERTY  Classification  \* MERGEFORMAT ">
+            <w:r>
+              <w:rPr>
+                <w:b/>
+              </w:rPr>
+              <w:t>Confidential</w:t>
+            </w:r>
+          </w:fldSimple>
         </w:p>
       </w:tc>
     </w:tr>
@@ -2782,7 +5589,7 @@
               <w:sz w:val="16"/>
               <w:szCs w:val="16"/>
             </w:rPr>
-            <w:t>09-Nov-2017 17:35</w:t>
+            <w:t>14-Nov-2017 14:10</w:t>
           </w:r>
           <w:r>
             <w:rPr>
@@ -3194,6 +6001,119 @@
     </w:lvl>
   </w:abstractNum>
   <w:abstractNum w:abstractNumId="9" w15:restartNumberingAfterBreak="0">
+    <w:nsid w:val="0A934C1B"/>
+    <w:multiLevelType w:val="hybridMultilevel"/>
+    <w:tmpl w:val="E8604438"/>
+    <w:lvl w:ilvl="0" w:tplc="04190001">
+      <w:start w:val="1"/>
+      <w:numFmt w:val="bullet"/>
+      <w:lvlText w:val=""/>
+      <w:lvlJc w:val="left"/>
+      <w:pPr>
+        <w:ind w:left="720" w:hanging="360"/>
+      </w:pPr>
+      <w:rPr>
+        <w:rFonts w:ascii="Symbol" w:hAnsi="Symbol" w:hint="default"/>
+      </w:rPr>
+    </w:lvl>
+    <w:lvl w:ilvl="1" w:tplc="04190003" w:tentative="1">
+      <w:start w:val="1"/>
+      <w:numFmt w:val="bullet"/>
+      <w:lvlText w:val="o"/>
+      <w:lvlJc w:val="left"/>
+      <w:pPr>
+        <w:ind w:left="1440" w:hanging="360"/>
+      </w:pPr>
+      <w:rPr>
+        <w:rFonts w:ascii="Courier New" w:hAnsi="Courier New" w:cs="Courier New" w:hint="default"/>
+      </w:rPr>
+    </w:lvl>
+    <w:lvl w:ilvl="2" w:tplc="04190005" w:tentative="1">
+      <w:start w:val="1"/>
+      <w:numFmt w:val="bullet"/>
+      <w:lvlText w:val=""/>
+      <w:lvlJc w:val="left"/>
+      <w:pPr>
+        <w:ind w:left="2160" w:hanging="360"/>
+      </w:pPr>
+      <w:rPr>
+        <w:rFonts w:ascii="Wingdings" w:hAnsi="Wingdings" w:hint="default"/>
+      </w:rPr>
+    </w:lvl>
+    <w:lvl w:ilvl="3" w:tplc="04190001" w:tentative="1">
+      <w:start w:val="1"/>
+      <w:numFmt w:val="bullet"/>
+      <w:lvlText w:val=""/>
+      <w:lvlJc w:val="left"/>
+      <w:pPr>
+        <w:ind w:left="2880" w:hanging="360"/>
+      </w:pPr>
+      <w:rPr>
+        <w:rFonts w:ascii="Symbol" w:hAnsi="Symbol" w:hint="default"/>
+      </w:rPr>
+    </w:lvl>
+    <w:lvl w:ilvl="4" w:tplc="04190003" w:tentative="1">
+      <w:start w:val="1"/>
+      <w:numFmt w:val="bullet"/>
+      <w:lvlText w:val="o"/>
+      <w:lvlJc w:val="left"/>
+      <w:pPr>
+        <w:ind w:left="3600" w:hanging="360"/>
+      </w:pPr>
+      <w:rPr>
+        <w:rFonts w:ascii="Courier New" w:hAnsi="Courier New" w:cs="Courier New" w:hint="default"/>
+      </w:rPr>
+    </w:lvl>
+    <w:lvl w:ilvl="5" w:tplc="04190005" w:tentative="1">
+      <w:start w:val="1"/>
+      <w:numFmt w:val="bullet"/>
+      <w:lvlText w:val=""/>
+      <w:lvlJc w:val="left"/>
+      <w:pPr>
+        <w:ind w:left="4320" w:hanging="360"/>
+      </w:pPr>
+      <w:rPr>
+        <w:rFonts w:ascii="Wingdings" w:hAnsi="Wingdings" w:hint="default"/>
+      </w:rPr>
+    </w:lvl>
+    <w:lvl w:ilvl="6" w:tplc="04190001" w:tentative="1">
+      <w:start w:val="1"/>
+      <w:numFmt w:val="bullet"/>
+      <w:lvlText w:val=""/>
+      <w:lvlJc w:val="left"/>
+      <w:pPr>
+        <w:ind w:left="5040" w:hanging="360"/>
+      </w:pPr>
+      <w:rPr>
+        <w:rFonts w:ascii="Symbol" w:hAnsi="Symbol" w:hint="default"/>
+      </w:rPr>
+    </w:lvl>
+    <w:lvl w:ilvl="7" w:tplc="04190003" w:tentative="1">
+      <w:start w:val="1"/>
+      <w:numFmt w:val="bullet"/>
+      <w:lvlText w:val="o"/>
+      <w:lvlJc w:val="left"/>
+      <w:pPr>
+        <w:ind w:left="5760" w:hanging="360"/>
+      </w:pPr>
+      <w:rPr>
+        <w:rFonts w:ascii="Courier New" w:hAnsi="Courier New" w:cs="Courier New" w:hint="default"/>
+      </w:rPr>
+    </w:lvl>
+    <w:lvl w:ilvl="8" w:tplc="04190005" w:tentative="1">
+      <w:start w:val="1"/>
+      <w:numFmt w:val="bullet"/>
+      <w:lvlText w:val=""/>
+      <w:lvlJc w:val="left"/>
+      <w:pPr>
+        <w:ind w:left="6480" w:hanging="360"/>
+      </w:pPr>
+      <w:rPr>
+        <w:rFonts w:ascii="Wingdings" w:hAnsi="Wingdings" w:hint="default"/>
+      </w:rPr>
+    </w:lvl>
+  </w:abstractNum>
+  <w:abstractNum w:abstractNumId="10" w15:restartNumberingAfterBreak="0">
     <w:nsid w:val="0D5F32E5"/>
     <w:multiLevelType w:val="hybridMultilevel"/>
     <w:tmpl w:val="C8028830"/>
@@ -3306,7 +6226,120 @@
       </w:rPr>
     </w:lvl>
   </w:abstractNum>
-  <w:abstractNum w:abstractNumId="10" w15:restartNumberingAfterBreak="0">
+  <w:abstractNum w:abstractNumId="11" w15:restartNumberingAfterBreak="0">
+    <w:nsid w:val="2851768D"/>
+    <w:multiLevelType w:val="hybridMultilevel"/>
+    <w:tmpl w:val="B50AE1F8"/>
+    <w:lvl w:ilvl="0" w:tplc="04190001">
+      <w:start w:val="1"/>
+      <w:numFmt w:val="bullet"/>
+      <w:lvlText w:val=""/>
+      <w:lvlJc w:val="left"/>
+      <w:pPr>
+        <w:ind w:left="720" w:hanging="360"/>
+      </w:pPr>
+      <w:rPr>
+        <w:rFonts w:ascii="Symbol" w:hAnsi="Symbol" w:hint="default"/>
+      </w:rPr>
+    </w:lvl>
+    <w:lvl w:ilvl="1" w:tplc="04190003" w:tentative="1">
+      <w:start w:val="1"/>
+      <w:numFmt w:val="bullet"/>
+      <w:lvlText w:val="o"/>
+      <w:lvlJc w:val="left"/>
+      <w:pPr>
+        <w:ind w:left="1440" w:hanging="360"/>
+      </w:pPr>
+      <w:rPr>
+        <w:rFonts w:ascii="Courier New" w:hAnsi="Courier New" w:cs="Courier New" w:hint="default"/>
+      </w:rPr>
+    </w:lvl>
+    <w:lvl w:ilvl="2" w:tplc="04190005" w:tentative="1">
+      <w:start w:val="1"/>
+      <w:numFmt w:val="bullet"/>
+      <w:lvlText w:val=""/>
+      <w:lvlJc w:val="left"/>
+      <w:pPr>
+        <w:ind w:left="2160" w:hanging="360"/>
+      </w:pPr>
+      <w:rPr>
+        <w:rFonts w:ascii="Wingdings" w:hAnsi="Wingdings" w:hint="default"/>
+      </w:rPr>
+    </w:lvl>
+    <w:lvl w:ilvl="3" w:tplc="04190001" w:tentative="1">
+      <w:start w:val="1"/>
+      <w:numFmt w:val="bullet"/>
+      <w:lvlText w:val=""/>
+      <w:lvlJc w:val="left"/>
+      <w:pPr>
+        <w:ind w:left="2880" w:hanging="360"/>
+      </w:pPr>
+      <w:rPr>
+        <w:rFonts w:ascii="Symbol" w:hAnsi="Symbol" w:hint="default"/>
+      </w:rPr>
+    </w:lvl>
+    <w:lvl w:ilvl="4" w:tplc="04190003" w:tentative="1">
+      <w:start w:val="1"/>
+      <w:numFmt w:val="bullet"/>
+      <w:lvlText w:val="o"/>
+      <w:lvlJc w:val="left"/>
+      <w:pPr>
+        <w:ind w:left="3600" w:hanging="360"/>
+      </w:pPr>
+      <w:rPr>
+        <w:rFonts w:ascii="Courier New" w:hAnsi="Courier New" w:cs="Courier New" w:hint="default"/>
+      </w:rPr>
+    </w:lvl>
+    <w:lvl w:ilvl="5" w:tplc="04190005" w:tentative="1">
+      <w:start w:val="1"/>
+      <w:numFmt w:val="bullet"/>
+      <w:lvlText w:val=""/>
+      <w:lvlJc w:val="left"/>
+      <w:pPr>
+        <w:ind w:left="4320" w:hanging="360"/>
+      </w:pPr>
+      <w:rPr>
+        <w:rFonts w:ascii="Wingdings" w:hAnsi="Wingdings" w:hint="default"/>
+      </w:rPr>
+    </w:lvl>
+    <w:lvl w:ilvl="6" w:tplc="04190001" w:tentative="1">
+      <w:start w:val="1"/>
+      <w:numFmt w:val="bullet"/>
+      <w:lvlText w:val=""/>
+      <w:lvlJc w:val="left"/>
+      <w:pPr>
+        <w:ind w:left="5040" w:hanging="360"/>
+      </w:pPr>
+      <w:rPr>
+        <w:rFonts w:ascii="Symbol" w:hAnsi="Symbol" w:hint="default"/>
+      </w:rPr>
+    </w:lvl>
+    <w:lvl w:ilvl="7" w:tplc="04190003" w:tentative="1">
+      <w:start w:val="1"/>
+      <w:numFmt w:val="bullet"/>
+      <w:lvlText w:val="o"/>
+      <w:lvlJc w:val="left"/>
+      <w:pPr>
+        <w:ind w:left="5760" w:hanging="360"/>
+      </w:pPr>
+      <w:rPr>
+        <w:rFonts w:ascii="Courier New" w:hAnsi="Courier New" w:cs="Courier New" w:hint="default"/>
+      </w:rPr>
+    </w:lvl>
+    <w:lvl w:ilvl="8" w:tplc="04190005" w:tentative="1">
+      <w:start w:val="1"/>
+      <w:numFmt w:val="bullet"/>
+      <w:lvlText w:val=""/>
+      <w:lvlJc w:val="left"/>
+      <w:pPr>
+        <w:ind w:left="6480" w:hanging="360"/>
+      </w:pPr>
+      <w:rPr>
+        <w:rFonts w:ascii="Wingdings" w:hAnsi="Wingdings" w:hint="default"/>
+      </w:rPr>
+    </w:lvl>
+  </w:abstractNum>
+  <w:abstractNum w:abstractNumId="12" w15:restartNumberingAfterBreak="0">
     <w:nsid w:val="38374AD1"/>
     <w:multiLevelType w:val="hybridMultilevel"/>
     <w:tmpl w:val="A8962660"/>
@@ -3447,7 +6480,7 @@
       </w:rPr>
     </w:lvl>
   </w:abstractNum>
-  <w:abstractNum w:abstractNumId="11" w15:restartNumberingAfterBreak="0">
+  <w:abstractNum w:abstractNumId="13" w15:restartNumberingAfterBreak="0">
     <w:nsid w:val="3BB26C5D"/>
     <w:multiLevelType w:val="multilevel"/>
     <w:tmpl w:val="0409001F"/>
@@ -3561,7 +6594,7 @@
       </w:pPr>
     </w:lvl>
   </w:abstractNum>
-  <w:abstractNum w:abstractNumId="12" w15:restartNumberingAfterBreak="0">
+  <w:abstractNum w:abstractNumId="14" w15:restartNumberingAfterBreak="0">
     <w:nsid w:val="3C5A0EF0"/>
     <w:multiLevelType w:val="hybridMultilevel"/>
     <w:tmpl w:val="3C502EE8"/>
@@ -3702,7 +6735,7 @@
       </w:rPr>
     </w:lvl>
   </w:abstractNum>
-  <w:abstractNum w:abstractNumId="13" w15:restartNumberingAfterBreak="0">
+  <w:abstractNum w:abstractNumId="15" w15:restartNumberingAfterBreak="0">
     <w:nsid w:val="50157466"/>
     <w:multiLevelType w:val="multilevel"/>
     <w:tmpl w:val="04090023"/>
@@ -3817,7 +6850,7 @@
       </w:pPr>
     </w:lvl>
   </w:abstractNum>
-  <w:abstractNum w:abstractNumId="14" w15:restartNumberingAfterBreak="0">
+  <w:abstractNum w:abstractNumId="16" w15:restartNumberingAfterBreak="0">
     <w:nsid w:val="6C542DE3"/>
     <w:multiLevelType w:val="multilevel"/>
     <w:tmpl w:val="0409001D"/>
@@ -3931,7 +6964,7 @@
       </w:pPr>
     </w:lvl>
   </w:abstractNum>
-  <w:abstractNum w:abstractNumId="15" w15:restartNumberingAfterBreak="0">
+  <w:abstractNum w:abstractNumId="17" w15:restartNumberingAfterBreak="0">
     <w:nsid w:val="6DB2106C"/>
     <w:multiLevelType w:val="hybridMultilevel"/>
     <w:tmpl w:val="33026470"/>
@@ -4072,7 +7105,7 @@
       </w:rPr>
     </w:lvl>
   </w:abstractNum>
-  <w:abstractNum w:abstractNumId="16" w15:restartNumberingAfterBreak="0">
+  <w:abstractNum w:abstractNumId="18" w15:restartNumberingAfterBreak="0">
     <w:nsid w:val="704C7520"/>
     <w:multiLevelType w:val="hybridMultilevel"/>
     <w:tmpl w:val="31BA3C7A"/>
@@ -4186,22 +7219,22 @@
     </w:lvl>
   </w:abstractNum>
   <w:num w:numId="1">
-    <w:abstractNumId w:val="13"/>
+    <w:abstractNumId w:val="15"/>
   </w:num>
   <w:num w:numId="2">
     <w:abstractNumId w:val="7"/>
   </w:num>
   <w:num w:numId="3">
-    <w:abstractNumId w:val="12"/>
+    <w:abstractNumId w:val="14"/>
   </w:num>
   <w:num w:numId="4">
     <w:abstractNumId w:val="5"/>
   </w:num>
   <w:num w:numId="5">
-    <w:abstractNumId w:val="10"/>
+    <w:abstractNumId w:val="12"/>
   </w:num>
   <w:num w:numId="6">
-    <w:abstractNumId w:val="15"/>
+    <w:abstractNumId w:val="17"/>
   </w:num>
   <w:num w:numId="7">
     <w:abstractNumId w:val="4"/>
@@ -4222,13 +7255,13 @@
     <w:abstractNumId w:val="0"/>
   </w:num>
   <w:num w:numId="13">
-    <w:abstractNumId w:val="11"/>
+    <w:abstractNumId w:val="13"/>
   </w:num>
   <w:num w:numId="14">
-    <w:abstractNumId w:val="14"/>
+    <w:abstractNumId w:val="16"/>
   </w:num>
   <w:num w:numId="15">
-    <w:abstractNumId w:val="12"/>
+    <w:abstractNumId w:val="14"/>
   </w:num>
   <w:num w:numId="16">
     <w:abstractNumId w:val="8"/>
@@ -4240,10 +7273,19 @@
     <w:abstractNumId w:val="7"/>
   </w:num>
   <w:num w:numId="19">
-    <w:abstractNumId w:val="16"/>
+    <w:abstractNumId w:val="18"/>
   </w:num>
   <w:num w:numId="20">
+    <w:abstractNumId w:val="10"/>
+  </w:num>
+  <w:num w:numId="21">
+    <w:abstractNumId w:val="11"/>
+  </w:num>
+  <w:num w:numId="22">
     <w:abstractNumId w:val="9"/>
+  </w:num>
+  <w:num w:numId="23">
+    <w:abstractNumId w:val="7"/>
   </w:num>
 </w:numbering>
 </file>
@@ -4674,6 +7716,7 @@
     <w:name w:val="heading 3"/>
     <w:basedOn w:val="Heading1"/>
     <w:next w:val="BodyText"/>
+    <w:link w:val="Heading3Char"/>
     <w:qFormat/>
     <w:rsid w:val="00BB0780"/>
     <w:pPr>
@@ -6286,6 +9329,16 @@
     <w:name w:val="rendered_qtext"/>
     <w:basedOn w:val="DefaultParagraphFont"/>
     <w:rsid w:val="00AE006B"/>
+  </w:style>
+  <w:style w:type="character" w:customStyle="1" w:styleId="Heading3Char">
+    <w:name w:val="Heading 3 Char"/>
+    <w:basedOn w:val="DefaultParagraphFont"/>
+    <w:link w:val="Heading3"/>
+    <w:rsid w:val="001C11ED"/>
+    <w:rPr>
+      <w:rFonts w:ascii="Arial" w:hAnsi="Arial"/>
+      <w:i/>
+    </w:rPr>
   </w:style>
 </w:styles>
 </file>
@@ -6578,7 +9631,7 @@
 </file>
 
 <file path=customXml/itemProps1.xml><?xml version="1.0" encoding="utf-8"?>
-<ds:datastoreItem xmlns:ds="http://schemas.openxmlformats.org/officeDocument/2006/customXml" ds:itemID="{F1DEA885-6186-4422-850F-2AC3A83D5CD3}">
+<ds:datastoreItem xmlns:ds="http://schemas.openxmlformats.org/officeDocument/2006/customXml" ds:itemID="{C2682389-F95D-47D7-AA2A-01D873ABB94E}">
   <ds:schemaRefs>
     <ds:schemaRef ds:uri="http://schemas.openxmlformats.org/officeDocument/2006/bibliography"/>
   </ds:schemaRefs>

</xml_diff>